<commit_message>
back 2 four pages
</commit_message>
<xml_diff>
--- a/Satya_Java_Final.docx
+++ b/Satya_Java_Final.docx
@@ -8,15 +8,15 @@
         <w:rPr>
           <w:rFonts w:ascii="Segoe UI" w:hAnsi="Segoe UI" w:cs="Segoe UI"/>
           <w:b/>
-          <w:sz w:val="20"/>
-          <w:szCs w:val="20"/>
-        </w:rPr>
-      </w:pPr>
-      <w:r>
-        <w:rPr>
-          <w:rFonts w:ascii="Segoe UI" w:hAnsi="Segoe UI" w:cs="Segoe UI"/>
-          <w:b/>
-          <w:sz w:val="20"/>
+          <w:sz w:val="28"/>
+          <w:szCs w:val="20"/>
+        </w:rPr>
+      </w:pPr>
+      <w:r>
+        <w:rPr>
+          <w:rFonts w:ascii="Segoe UI" w:hAnsi="Segoe UI" w:cs="Segoe UI"/>
+          <w:b/>
+          <w:sz w:val="28"/>
           <w:szCs w:val="20"/>
         </w:rPr>
         <w:t>Kaveti V S Satyanarayana</w:t>
@@ -24,7 +24,7 @@
       <w:r>
         <w:rPr>
           <w:rFonts w:ascii="Segoe UI" w:hAnsi="Segoe UI" w:cs="Segoe UI"/>
-          <w:sz w:val="20"/>
+          <w:sz w:val="28"/>
           <w:szCs w:val="20"/>
         </w:rPr>
         <w:t xml:space="preserve"> </w:t>
@@ -701,6 +701,7 @@
         <w:tabs>
           <w:tab w:val="left" w:pos="567"/>
         </w:tabs>
+        <w:spacing w:after="0"/>
         <w:rPr>
           <w:rFonts w:ascii="Segoe UI" w:hAnsi="Segoe UI" w:cs="Segoe UI"/>
           <w:sz w:val="20"/>
@@ -2283,8 +2284,6 @@
         </w:rPr>
         <w:t>22 Feb 2018</w:t>
       </w:r>
-      <w:bookmarkStart w:id="0" w:name="_GoBack"/>
-      <w:bookmarkEnd w:id="0"/>
     </w:p>
     <w:p>
       <w:pPr>
@@ -2318,91 +2317,9 @@
           <w:color w:val="1D1B11"/>
           <w:sz w:val="20"/>
           <w:szCs w:val="20"/>
-        </w:rPr>
-      </w:pPr>
-      <w:r>
-        <w:rPr>
-          <w:rFonts w:ascii="Segoe UI" w:hAnsi="Segoe UI" w:cs="Segoe UI"/>
-          <w:b/>
-          <w:noProof/>
-          <w:color w:val="1D1B11"/>
-          <w:sz w:val="20"/>
-          <w:szCs w:val="20"/>
-        </w:rPr>
-        <w:drawing>
-          <wp:anchor distT="0" distB="0" distL="114300" distR="114300" simplePos="0" relativeHeight="251659264" behindDoc="0" locked="0" layoutInCell="1" allowOverlap="1" wp14:anchorId="7956E6CA" wp14:editId="15E0D6E3">
-            <wp:simplePos x="0" y="0"/>
-            <wp:positionH relativeFrom="margin">
-              <wp:posOffset>4570095</wp:posOffset>
-            </wp:positionH>
-            <wp:positionV relativeFrom="paragraph">
-              <wp:posOffset>8890</wp:posOffset>
-            </wp:positionV>
-            <wp:extent cx="523875" cy="510540"/>
-            <wp:effectExtent l="0" t="0" r="9525" b="3810"/>
-            <wp:wrapSquare wrapText="bothSides"/>
-            <wp:docPr id="3" name="Picture 3" descr="Image result for Charles Schwab"/>
-            <wp:cNvGraphicFramePr>
-              <a:graphicFrameLocks xmlns:a="http://schemas.openxmlformats.org/drawingml/2006/main" noChangeAspect="1"/>
-            </wp:cNvGraphicFramePr>
-            <a:graphic xmlns:a="http://schemas.openxmlformats.org/drawingml/2006/main">
-              <a:graphicData uri="http://schemas.openxmlformats.org/drawingml/2006/picture">
-                <pic:pic xmlns:pic="http://schemas.openxmlformats.org/drawingml/2006/picture">
-                  <pic:nvPicPr>
-                    <pic:cNvPr id="0" name="Picture 12" descr="Image result for Charles Schwab"/>
-                    <pic:cNvPicPr>
-                      <a:picLocks noChangeAspect="1" noChangeArrowheads="1"/>
-                    </pic:cNvPicPr>
-                  </pic:nvPicPr>
-                  <pic:blipFill>
-                    <a:blip r:embed="rId12">
-                      <a:extLst>
-                        <a:ext uri="{28A0092B-C50C-407E-A947-70E740481C1C}">
-                          <a14:useLocalDpi xmlns:a14="http://schemas.microsoft.com/office/drawing/2010/main" val="0"/>
-                        </a:ext>
-                      </a:extLst>
-                    </a:blip>
-                    <a:srcRect/>
-                    <a:stretch>
-                      <a:fillRect/>
-                    </a:stretch>
-                  </pic:blipFill>
-                  <pic:spPr bwMode="auto">
-                    <a:xfrm>
-                      <a:off x="0" y="0"/>
-                      <a:ext cx="523875" cy="510540"/>
-                    </a:xfrm>
-                    <a:prstGeom prst="rect">
-                      <a:avLst/>
-                    </a:prstGeom>
-                    <a:noFill/>
-                    <a:ln>
-                      <a:noFill/>
-                    </a:ln>
-                  </pic:spPr>
-                </pic:pic>
-              </a:graphicData>
-            </a:graphic>
-            <wp14:sizeRelH relativeFrom="margin">
-              <wp14:pctWidth>0</wp14:pctWidth>
-            </wp14:sizeRelH>
-            <wp14:sizeRelV relativeFrom="margin">
-              <wp14:pctHeight>0</wp14:pctHeight>
-            </wp14:sizeRelV>
-          </wp:anchor>
-        </w:drawing>
-      </w:r>
-      <w:r>
-        <w:rPr>
-          <w:rFonts w:ascii="Segoe UI" w:hAnsi="Segoe UI" w:cs="Segoe UI"/>
-          <w:b/>
-          <w:color w:val="1D1B11"/>
-          <w:sz w:val="20"/>
-          <w:szCs w:val="20"/>
           <w:u w:val="single"/>
         </w:rPr>
-        <w:t>Project 1</w:t>
-      </w:r>
+      </w:pPr>
       <w:r>
         <w:rPr>
           <w:rFonts w:ascii="Segoe UI" w:hAnsi="Segoe UI" w:cs="Segoe UI"/>
@@ -2412,35 +2329,51 @@
           <w:szCs w:val="20"/>
           <w:u w:val="single"/>
         </w:rPr>
-        <w:t>#:</w:t>
-      </w:r>
-      <w:r>
-        <w:rPr>
-          <w:rFonts w:ascii="Segoe UI" w:hAnsi="Segoe UI" w:cs="Segoe UI"/>
-          <w:b/>
-          <w:color w:val="1D1B11"/>
-          <w:sz w:val="20"/>
-          <w:szCs w:val="20"/>
-        </w:rPr>
-        <w:t xml:space="preserve"> </w:t>
-      </w:r>
-      <w:r>
-        <w:rPr>
-          <w:rFonts w:ascii="Segoe UI" w:hAnsi="Segoe UI" w:cs="Segoe UI"/>
-          <w:b/>
-          <w:color w:val="1D1B11"/>
-          <w:sz w:val="20"/>
-          <w:szCs w:val="20"/>
-        </w:rPr>
-        <w:t>Charles Schwab -Hygieia Dashboard</w:t>
-      </w:r>
-      <w:r>
-        <w:rPr>
-          <w:rFonts w:ascii="Segoe UI" w:hAnsi="Segoe UI" w:cs="Segoe UI"/>
-          <w:sz w:val="20"/>
-          <w:szCs w:val="20"/>
-        </w:rPr>
-        <w:t xml:space="preserve"> </w:t>
+        <w:t>Project 1#</w:t>
+      </w:r>
+    </w:p>
+    <w:p>
+      <w:pPr>
+        <w:spacing w:before="0" w:beforeAutospacing="0" w:after="0"/>
+        <w:rPr>
+          <w:rFonts w:ascii="Segoe UI" w:hAnsi="Segoe UI" w:cs="Segoe UI"/>
+          <w:b/>
+          <w:color w:val="1D1B11"/>
+          <w:sz w:val="20"/>
+          <w:szCs w:val="20"/>
+        </w:rPr>
+      </w:pPr>
+      <w:r>
+        <w:rPr>
+          <w:rFonts w:ascii="Segoe UI" w:hAnsi="Segoe UI" w:cs="Segoe UI"/>
+          <w:b/>
+          <w:color w:val="1D1B11"/>
+          <w:sz w:val="20"/>
+          <w:szCs w:val="20"/>
+        </w:rPr>
+        <w:t>Project Title: Charles Schwab -Hygieia Dashboard</w:t>
+      </w:r>
+    </w:p>
+    <w:p>
+      <w:pPr>
+        <w:spacing w:before="0" w:beforeAutospacing="0" w:after="0"/>
+        <w:rPr>
+          <w:rFonts w:ascii="Segoe UI" w:hAnsi="Segoe UI" w:cs="Segoe UI"/>
+          <w:b/>
+          <w:color w:val="1D1B11"/>
+          <w:sz w:val="20"/>
+          <w:szCs w:val="20"/>
+        </w:rPr>
+      </w:pPr>
+      <w:r>
+        <w:rPr>
+          <w:rFonts w:ascii="Segoe UI" w:hAnsi="Segoe UI" w:cs="Segoe UI"/>
+          <w:b/>
+          <w:color w:val="1D1B11"/>
+          <w:sz w:val="20"/>
+          <w:szCs w:val="20"/>
+        </w:rPr>
+        <w:t>Client: Charles Schwab</w:t>
       </w:r>
     </w:p>
     <w:p>
@@ -2501,7 +2434,16 @@
           <w:sz w:val="20"/>
           <w:szCs w:val="20"/>
         </w:rPr>
-        <w:t>: Sr. Devops Engineer</w:t>
+        <w:t xml:space="preserve">: </w:t>
+      </w:r>
+      <w:r>
+        <w:rPr>
+          <w:rFonts w:ascii="Segoe UI" w:hAnsi="Segoe UI" w:cs="Segoe UI"/>
+          <w:color w:val="1D1B11"/>
+          <w:sz w:val="20"/>
+          <w:szCs w:val="20"/>
+        </w:rPr>
+        <w:t>Technology Analyst</w:t>
       </w:r>
       <w:r>
         <w:rPr>
@@ -2532,7 +2474,17 @@
           <w:sz w:val="20"/>
           <w:szCs w:val="20"/>
         </w:rPr>
-        <w:t>Skill Used:</w:t>
+        <w:t>Skills Used</w:t>
+      </w:r>
+      <w:r>
+        <w:rPr>
+          <w:rFonts w:ascii="Segoe UI" w:hAnsi="Segoe UI" w:cs="Segoe UI"/>
+          <w:b/>
+          <w:color w:val="1D1B11"/>
+          <w:sz w:val="20"/>
+          <w:szCs w:val="20"/>
+        </w:rPr>
+        <w:t>:</w:t>
       </w:r>
       <w:r>
         <w:rPr>
@@ -2606,15 +2558,14 @@
     </w:p>
     <w:p>
       <w:pPr>
-        <w:pBdr>
-          <w:bottom w:val="single" w:sz="6" w:space="1" w:color="auto"/>
-        </w:pBdr>
-        <w:spacing w:before="0" w:beforeAutospacing="0" w:after="0"/>
-        <w:rPr>
-          <w:rFonts w:ascii="Segoe UI" w:hAnsi="Segoe UI" w:cs="Segoe UI"/>
-          <w:color w:val="1D1B11"/>
-          <w:sz w:val="20"/>
-          <w:szCs w:val="20"/>
+        <w:spacing w:before="0" w:beforeAutospacing="0" w:after="0"/>
+        <w:rPr>
+          <w:rFonts w:ascii="Segoe UI" w:hAnsi="Segoe UI" w:cs="Segoe UI"/>
+          <w:b/>
+          <w:color w:val="1D1B11"/>
+          <w:sz w:val="20"/>
+          <w:szCs w:val="20"/>
+          <w:u w:val="single"/>
         </w:rPr>
       </w:pPr>
       <w:r>
@@ -2634,7 +2585,25 @@
           <w:sz w:val="20"/>
           <w:szCs w:val="20"/>
         </w:rPr>
-        <w:t xml:space="preserve"> We created Dashboard for ACMS DevOps pipeline. We implemented collectors for Jira,</w:t>
+        <w:t xml:space="preserve"> Capital One's premiere Enterprise DevOps Dashboard. We created Dashboard for ACMS DevOps pipeline. We implemented collectors for </w:t>
+      </w:r>
+      <w:r>
+        <w:rPr>
+          <w:rFonts w:ascii="Segoe UI" w:hAnsi="Segoe UI" w:cs="Segoe UI"/>
+          <w:color w:val="1D1B11"/>
+          <w:sz w:val="20"/>
+          <w:szCs w:val="20"/>
+        </w:rPr>
+        <w:t>Jira, BitBucket</w:t>
+      </w:r>
+      <w:r>
+        <w:rPr>
+          <w:rFonts w:ascii="Segoe UI" w:hAnsi="Segoe UI" w:cs="Segoe UI"/>
+          <w:color w:val="1D1B11"/>
+          <w:sz w:val="20"/>
+          <w:szCs w:val="20"/>
+        </w:rPr>
+        <w:t>,</w:t>
       </w:r>
       <w:r>
         <w:rPr>
@@ -2652,7 +2621,7 @@
           <w:sz w:val="20"/>
           <w:szCs w:val="20"/>
         </w:rPr>
-        <w:t>BitBucket,</w:t>
+        <w:t>Bamboo,</w:t>
       </w:r>
       <w:r>
         <w:rPr>
@@ -2670,7 +2639,7 @@
           <w:sz w:val="20"/>
           <w:szCs w:val="20"/>
         </w:rPr>
-        <w:t>Bamboo,</w:t>
+        <w:t>Veracode &amp; SonarQube.</w:t>
       </w:r>
       <w:r>
         <w:rPr>
@@ -2688,24 +2657,6 @@
           <w:sz w:val="20"/>
           <w:szCs w:val="20"/>
         </w:rPr>
-        <w:t>Veracode &amp; SonarQube.</w:t>
-      </w:r>
-      <w:r>
-        <w:rPr>
-          <w:rFonts w:ascii="Segoe UI" w:hAnsi="Segoe UI" w:cs="Segoe UI"/>
-          <w:color w:val="1D1B11"/>
-          <w:sz w:val="20"/>
-          <w:szCs w:val="20"/>
-        </w:rPr>
-        <w:t xml:space="preserve"> </w:t>
-      </w:r>
-      <w:r>
-        <w:rPr>
-          <w:rFonts w:ascii="Segoe UI" w:hAnsi="Segoe UI" w:cs="Segoe UI"/>
-          <w:color w:val="1D1B11"/>
-          <w:sz w:val="20"/>
-          <w:szCs w:val="20"/>
-        </w:rPr>
         <w:t>This dashboard displays the real time status of CICD pipeline.</w:t>
       </w:r>
     </w:p>
@@ -2731,91 +2682,9 @@
           <w:color w:val="1D1B11"/>
           <w:sz w:val="20"/>
           <w:szCs w:val="20"/>
-        </w:rPr>
-      </w:pPr>
-      <w:r>
-        <w:rPr>
-          <w:rFonts w:ascii="Segoe UI" w:hAnsi="Segoe UI" w:cs="Segoe UI"/>
-          <w:b/>
-          <w:noProof/>
-          <w:color w:val="1D1B11"/>
-          <w:sz w:val="20"/>
-          <w:szCs w:val="20"/>
-        </w:rPr>
-        <w:drawing>
-          <wp:anchor distT="0" distB="0" distL="114300" distR="114300" simplePos="0" relativeHeight="251661312" behindDoc="0" locked="0" layoutInCell="1" allowOverlap="1" wp14:anchorId="47282985" wp14:editId="6ACDB971">
-            <wp:simplePos x="0" y="0"/>
-            <wp:positionH relativeFrom="margin">
-              <wp:posOffset>4589145</wp:posOffset>
-            </wp:positionH>
-            <wp:positionV relativeFrom="paragraph">
-              <wp:posOffset>9525</wp:posOffset>
-            </wp:positionV>
-            <wp:extent cx="523875" cy="510540"/>
-            <wp:effectExtent l="0" t="0" r="9525" b="3810"/>
-            <wp:wrapSquare wrapText="bothSides"/>
-            <wp:docPr id="4" name="Picture 4" descr="Image result for Charles Schwab"/>
-            <wp:cNvGraphicFramePr>
-              <a:graphicFrameLocks xmlns:a="http://schemas.openxmlformats.org/drawingml/2006/main" noChangeAspect="1"/>
-            </wp:cNvGraphicFramePr>
-            <a:graphic xmlns:a="http://schemas.openxmlformats.org/drawingml/2006/main">
-              <a:graphicData uri="http://schemas.openxmlformats.org/drawingml/2006/picture">
-                <pic:pic xmlns:pic="http://schemas.openxmlformats.org/drawingml/2006/picture">
-                  <pic:nvPicPr>
-                    <pic:cNvPr id="0" name="Picture 12" descr="Image result for Charles Schwab"/>
-                    <pic:cNvPicPr>
-                      <a:picLocks noChangeAspect="1" noChangeArrowheads="1"/>
-                    </pic:cNvPicPr>
-                  </pic:nvPicPr>
-                  <pic:blipFill>
-                    <a:blip r:embed="rId12">
-                      <a:extLst>
-                        <a:ext uri="{28A0092B-C50C-407E-A947-70E740481C1C}">
-                          <a14:useLocalDpi xmlns:a14="http://schemas.microsoft.com/office/drawing/2010/main" val="0"/>
-                        </a:ext>
-                      </a:extLst>
-                    </a:blip>
-                    <a:srcRect/>
-                    <a:stretch>
-                      <a:fillRect/>
-                    </a:stretch>
-                  </pic:blipFill>
-                  <pic:spPr bwMode="auto">
-                    <a:xfrm>
-                      <a:off x="0" y="0"/>
-                      <a:ext cx="523875" cy="510540"/>
-                    </a:xfrm>
-                    <a:prstGeom prst="rect">
-                      <a:avLst/>
-                    </a:prstGeom>
-                    <a:noFill/>
-                    <a:ln>
-                      <a:noFill/>
-                    </a:ln>
-                  </pic:spPr>
-                </pic:pic>
-              </a:graphicData>
-            </a:graphic>
-            <wp14:sizeRelH relativeFrom="margin">
-              <wp14:pctWidth>0</wp14:pctWidth>
-            </wp14:sizeRelH>
-            <wp14:sizeRelV relativeFrom="margin">
-              <wp14:pctHeight>0</wp14:pctHeight>
-            </wp14:sizeRelV>
-          </wp:anchor>
-        </w:drawing>
-      </w:r>
-      <w:r>
-        <w:rPr>
-          <w:rFonts w:ascii="Segoe UI" w:hAnsi="Segoe UI" w:cs="Segoe UI"/>
-          <w:b/>
-          <w:color w:val="1D1B11"/>
-          <w:sz w:val="20"/>
-          <w:szCs w:val="20"/>
           <w:u w:val="single"/>
         </w:rPr>
-        <w:t>Project 2</w:t>
-      </w:r>
+      </w:pPr>
       <w:r>
         <w:rPr>
           <w:rFonts w:ascii="Segoe UI" w:hAnsi="Segoe UI" w:cs="Segoe UI"/>
@@ -2825,27 +2694,51 @@
           <w:szCs w:val="20"/>
           <w:u w:val="single"/>
         </w:rPr>
-        <w:t>#:</w:t>
-      </w:r>
-      <w:r>
-        <w:rPr>
-          <w:rFonts w:ascii="Segoe UI" w:hAnsi="Segoe UI" w:cs="Segoe UI"/>
-          <w:b/>
-          <w:color w:val="1D1B11"/>
-          <w:sz w:val="20"/>
-          <w:szCs w:val="20"/>
-        </w:rPr>
-        <w:t xml:space="preserve"> C</w:t>
-      </w:r>
-      <w:r>
-        <w:rPr>
-          <w:rFonts w:ascii="Segoe UI" w:hAnsi="Segoe UI" w:cs="Segoe UI"/>
-          <w:b/>
-          <w:color w:val="1D1B11"/>
-          <w:sz w:val="20"/>
-          <w:szCs w:val="20"/>
-        </w:rPr>
-        <w:t>harles Schwab ACMS DevOps</w:t>
+        <w:t>Project 2#</w:t>
+      </w:r>
+    </w:p>
+    <w:p>
+      <w:pPr>
+        <w:spacing w:before="0" w:beforeAutospacing="0" w:after="0"/>
+        <w:rPr>
+          <w:rFonts w:ascii="Segoe UI" w:hAnsi="Segoe UI" w:cs="Segoe UI"/>
+          <w:b/>
+          <w:color w:val="1D1B11"/>
+          <w:sz w:val="20"/>
+          <w:szCs w:val="20"/>
+        </w:rPr>
+      </w:pPr>
+      <w:r>
+        <w:rPr>
+          <w:rFonts w:ascii="Segoe UI" w:hAnsi="Segoe UI" w:cs="Segoe UI"/>
+          <w:b/>
+          <w:color w:val="1D1B11"/>
+          <w:sz w:val="20"/>
+          <w:szCs w:val="20"/>
+        </w:rPr>
+        <w:t>Project Title: Charles Schwab ACMS DevOps</w:t>
+      </w:r>
+    </w:p>
+    <w:p>
+      <w:pPr>
+        <w:spacing w:before="0" w:beforeAutospacing="0" w:after="0"/>
+        <w:rPr>
+          <w:rFonts w:ascii="Segoe UI" w:hAnsi="Segoe UI" w:cs="Segoe UI"/>
+          <w:b/>
+          <w:color w:val="1D1B11"/>
+          <w:sz w:val="20"/>
+          <w:szCs w:val="20"/>
+        </w:rPr>
+      </w:pPr>
+      <w:r>
+        <w:rPr>
+          <w:rFonts w:ascii="Segoe UI" w:hAnsi="Segoe UI" w:cs="Segoe UI"/>
+          <w:b/>
+          <w:color w:val="1D1B11"/>
+          <w:sz w:val="20"/>
+          <w:szCs w:val="20"/>
+        </w:rPr>
+        <w:t>Client: Charles Schwab</w:t>
       </w:r>
     </w:p>
     <w:p>
@@ -2876,16 +2769,7 @@
           <w:sz w:val="20"/>
           <w:szCs w:val="20"/>
         </w:rPr>
-        <w:t xml:space="preserve">Oct 2016 – </w:t>
-      </w:r>
-      <w:r>
-        <w:rPr>
-          <w:rFonts w:ascii="Segoe UI" w:hAnsi="Segoe UI" w:cs="Segoe UI"/>
-          <w:color w:val="1D1B11"/>
-          <w:sz w:val="20"/>
-          <w:szCs w:val="20"/>
-        </w:rPr>
-        <w:t>May 2017</w:t>
+        <w:t>Oct 2016 – May 2017</w:t>
       </w:r>
     </w:p>
     <w:p>
@@ -2924,7 +2808,7 @@
           <w:sz w:val="20"/>
           <w:szCs w:val="20"/>
         </w:rPr>
-        <w:t>Sr. Devops Engineer</w:t>
+        <w:t xml:space="preserve">Technology Analyst </w:t>
       </w:r>
       <w:r>
         <w:rPr>
@@ -2956,63 +2840,46 @@
           <w:sz w:val="20"/>
           <w:szCs w:val="20"/>
         </w:rPr>
-        <w:t xml:space="preserve">Skill Used: </w:t>
-      </w:r>
-      <w:r>
-        <w:rPr>
-          <w:rFonts w:ascii="Segoe UI" w:hAnsi="Segoe UI" w:cs="Segoe UI"/>
-          <w:b/>
-          <w:sz w:val="20"/>
-          <w:szCs w:val="20"/>
-        </w:rPr>
-        <w:t>Bamboo</w:t>
-      </w:r>
-      <w:r>
-        <w:rPr>
-          <w:rFonts w:ascii="Segoe UI" w:hAnsi="Segoe UI" w:cs="Segoe UI"/>
-          <w:b/>
-          <w:sz w:val="20"/>
-          <w:szCs w:val="20"/>
-        </w:rPr>
-        <w:t xml:space="preserve">, BitBucket, Veracode, </w:t>
-      </w:r>
-      <w:r>
-        <w:rPr>
-          <w:rFonts w:ascii="Segoe UI" w:hAnsi="Segoe UI" w:cs="Segoe UI"/>
-          <w:b/>
-          <w:sz w:val="20"/>
-          <w:szCs w:val="20"/>
-        </w:rPr>
-        <w:t>TFS,</w:t>
-      </w:r>
-      <w:r>
-        <w:rPr>
-          <w:rFonts w:ascii="Segoe UI" w:hAnsi="Segoe UI" w:cs="Segoe UI"/>
-          <w:b/>
-          <w:sz w:val="20"/>
-          <w:szCs w:val="20"/>
-        </w:rPr>
-        <w:t xml:space="preserve"> JIRA, </w:t>
-      </w:r>
-      <w:r>
-        <w:rPr>
-          <w:rFonts w:ascii="Segoe UI" w:hAnsi="Segoe UI" w:cs="Segoe UI"/>
-          <w:b/>
-          <w:sz w:val="20"/>
-          <w:szCs w:val="20"/>
-        </w:rPr>
-        <w:t>SonarQube</w:t>
-      </w:r>
-      <w:r>
-        <w:rPr>
-          <w:rFonts w:ascii="Segoe UI" w:hAnsi="Segoe UI" w:cs="Segoe UI"/>
-          <w:b/>
+        <w:t>Skills Used</w:t>
+      </w:r>
+      <w:r>
+        <w:rPr>
+          <w:rFonts w:ascii="Segoe UI" w:hAnsi="Segoe UI" w:cs="Segoe UI"/>
+          <w:b/>
+          <w:color w:val="1D1B11"/>
+          <w:sz w:val="20"/>
+          <w:szCs w:val="20"/>
+        </w:rPr>
+        <w:t>:</w:t>
+      </w:r>
+      <w:r>
+        <w:rPr>
+          <w:rFonts w:ascii="Segoe UI" w:hAnsi="Segoe UI" w:cs="Segoe UI"/>
           <w:color w:val="1D1B11"/>
           <w:sz w:val="20"/>
           <w:szCs w:val="20"/>
         </w:rPr>
         <w:t xml:space="preserve"> </w:t>
       </w:r>
+      <w:r>
+        <w:rPr>
+          <w:rFonts w:ascii="Segoe UI" w:hAnsi="Segoe UI" w:cs="Segoe UI"/>
+          <w:b/>
+          <w:sz w:val="20"/>
+          <w:szCs w:val="20"/>
+        </w:rPr>
+        <w:t>Bamboo, BitBucket, Veracode, TFS, JIRA, SonarQube</w:t>
+      </w:r>
+      <w:r>
+        <w:rPr>
+          <w:rFonts w:ascii="Segoe UI" w:hAnsi="Segoe UI" w:cs="Segoe UI"/>
+          <w:b/>
+          <w:color w:val="1D1B11"/>
+          <w:sz w:val="20"/>
+          <w:szCs w:val="20"/>
+        </w:rPr>
+        <w:t xml:space="preserve"> </w:t>
+      </w:r>
     </w:p>
     <w:p>
       <w:pPr>
@@ -3041,107 +2908,48 @@
           <w:sz w:val="20"/>
           <w:szCs w:val="20"/>
         </w:rPr>
+        <w:t xml:space="preserve"> CICD Pipeline &amp; Build Automation</w:t>
+      </w:r>
+    </w:p>
+    <w:p>
+      <w:pPr>
+        <w:spacing w:before="0" w:beforeAutospacing="0" w:after="0"/>
+        <w:rPr>
+          <w:rFonts w:ascii="Segoe UI" w:hAnsi="Segoe UI" w:cs="Segoe UI"/>
+          <w:b/>
+          <w:color w:val="1D1B11"/>
+          <w:sz w:val="20"/>
+          <w:szCs w:val="20"/>
+          <w:u w:val="single"/>
+        </w:rPr>
+      </w:pPr>
+      <w:r>
+        <w:rPr>
+          <w:rFonts w:ascii="Segoe UI" w:hAnsi="Segoe UI" w:cs="Segoe UI"/>
+          <w:b/>
+          <w:color w:val="1D1B11"/>
+          <w:sz w:val="20"/>
+          <w:szCs w:val="20"/>
+        </w:rPr>
+        <w:t>Project Details:</w:t>
+      </w:r>
+      <w:r>
+        <w:rPr>
+          <w:rFonts w:ascii="Segoe UI" w:hAnsi="Segoe UI" w:cs="Segoe UI"/>
+          <w:b/>
+          <w:color w:val="1D1B11"/>
+          <w:sz w:val="20"/>
+          <w:szCs w:val="20"/>
+        </w:rPr>
         <w:t xml:space="preserve"> </w:t>
       </w:r>
       <w:r>
         <w:rPr>
           <w:rFonts w:ascii="Segoe UI" w:hAnsi="Segoe UI" w:cs="Segoe UI"/>
-          <w:color w:val="1D1B11"/>
-          <w:sz w:val="20"/>
-          <w:szCs w:val="20"/>
-        </w:rPr>
-        <w:t>CICD Pipeline &amp; Build Automation</w:t>
-      </w:r>
-    </w:p>
-    <w:p>
-      <w:pPr>
-        <w:pBdr>
-          <w:bottom w:val="single" w:sz="6" w:space="1" w:color="auto"/>
-        </w:pBdr>
-        <w:spacing w:before="0" w:beforeAutospacing="0" w:after="0"/>
-        <w:rPr>
-          <w:rFonts w:ascii="Segoe UI" w:hAnsi="Segoe UI" w:cs="Segoe UI"/>
-          <w:sz w:val="20"/>
-          <w:szCs w:val="20"/>
-        </w:rPr>
-      </w:pPr>
-      <w:r>
-        <w:rPr>
-          <w:rFonts w:ascii="Segoe UI" w:hAnsi="Segoe UI" w:cs="Segoe UI"/>
-          <w:b/>
-          <w:color w:val="1D1B11"/>
-          <w:sz w:val="20"/>
-          <w:szCs w:val="20"/>
-        </w:rPr>
-        <w:t>Project</w:t>
-      </w:r>
-      <w:r>
-        <w:rPr>
-          <w:rFonts w:ascii="Segoe UI" w:hAnsi="Segoe UI" w:cs="Segoe UI"/>
-          <w:b/>
-          <w:color w:val="1D1B11"/>
-          <w:sz w:val="20"/>
-          <w:szCs w:val="20"/>
-        </w:rPr>
-        <w:t xml:space="preserve"> </w:t>
-      </w:r>
-      <w:r>
-        <w:rPr>
-          <w:rFonts w:ascii="Segoe UI" w:hAnsi="Segoe UI" w:cs="Segoe UI"/>
-          <w:b/>
-          <w:color w:val="1D1B11"/>
-          <w:sz w:val="20"/>
-          <w:szCs w:val="20"/>
-        </w:rPr>
-        <w:t>Details:</w:t>
-      </w:r>
-      <w:r>
-        <w:rPr>
-          <w:rFonts w:ascii="Segoe UI" w:hAnsi="Segoe UI" w:cs="Segoe UI"/>
-          <w:sz w:val="20"/>
-          <w:szCs w:val="20"/>
-        </w:rPr>
-        <w:t xml:space="preserve"> Migrating</w:t>
-      </w:r>
-      <w:r>
-        <w:rPr>
-          <w:rFonts w:ascii="Segoe UI" w:hAnsi="Segoe UI" w:cs="Segoe UI"/>
-          <w:sz w:val="20"/>
-          <w:szCs w:val="20"/>
-        </w:rPr>
-        <w:t xml:space="preserve"> code from TFS to BitBucket</w:t>
-      </w:r>
-      <w:r>
-        <w:rPr>
-          <w:rFonts w:ascii="Segoe UI" w:hAnsi="Segoe UI" w:cs="Segoe UI"/>
-          <w:sz w:val="20"/>
-          <w:szCs w:val="20"/>
-        </w:rPr>
-        <w:t>.</w:t>
-      </w:r>
-      <w:r>
-        <w:rPr>
-          <w:rFonts w:ascii="Segoe UI" w:hAnsi="Segoe UI" w:cs="Segoe UI"/>
-          <w:sz w:val="20"/>
-          <w:szCs w:val="20"/>
-        </w:rPr>
-        <w:t xml:space="preserve"> </w:t>
-      </w:r>
-      <w:r>
-        <w:rPr>
-          <w:rFonts w:ascii="Segoe UI" w:hAnsi="Segoe UI" w:cs="Segoe UI"/>
-          <w:sz w:val="20"/>
-          <w:szCs w:val="20"/>
-        </w:rPr>
-        <w:t>Creating</w:t>
-      </w:r>
-      <w:r>
-        <w:rPr>
-          <w:rFonts w:ascii="Segoe UI" w:hAnsi="Segoe UI" w:cs="Segoe UI"/>
-          <w:sz w:val="20"/>
-          <w:szCs w:val="20"/>
-        </w:rPr>
-        <w:t xml:space="preserve"> CICD Pipeline using </w:t>
+          <w:sz w:val="20"/>
+          <w:szCs w:val="20"/>
+        </w:rPr>
+        <w:t xml:space="preserve">Migrating code from TFS to BitBucket. Creating CICD Pipeline using </w:t>
       </w:r>
       <w:r>
         <w:rPr>
@@ -3157,84 +2965,13 @@
           <w:sz w:val="20"/>
           <w:szCs w:val="20"/>
         </w:rPr>
-        <w:t xml:space="preserve"> &amp;</w:t>
-      </w:r>
-      <w:r>
-        <w:rPr>
-          <w:rFonts w:ascii="Segoe UI" w:hAnsi="Segoe UI" w:cs="Segoe UI"/>
-          <w:sz w:val="20"/>
-          <w:szCs w:val="20"/>
-        </w:rPr>
-        <w:t xml:space="preserve"> Bamboo.</w:t>
-      </w:r>
-      <w:r>
-        <w:rPr>
-          <w:rFonts w:ascii="Segoe UI" w:hAnsi="Segoe UI" w:cs="Segoe UI"/>
-          <w:sz w:val="20"/>
-          <w:szCs w:val="20"/>
-        </w:rPr>
-        <w:t xml:space="preserve"> </w:t>
-      </w:r>
-      <w:r>
-        <w:rPr>
-          <w:rFonts w:ascii="Segoe UI" w:hAnsi="Segoe UI" w:cs="Segoe UI"/>
-          <w:sz w:val="20"/>
-          <w:szCs w:val="20"/>
-        </w:rPr>
-        <w:t xml:space="preserve">Integrating </w:t>
-      </w:r>
-      <w:r>
-        <w:rPr>
-          <w:rFonts w:ascii="Segoe UI" w:hAnsi="Segoe UI" w:cs="Segoe UI"/>
-          <w:sz w:val="20"/>
-          <w:szCs w:val="20"/>
-        </w:rPr>
-        <w:t xml:space="preserve">SonarQube, JIRA, Veracode to the CICD Pipeline. </w:t>
-      </w:r>
-      <w:r>
-        <w:rPr>
-          <w:rFonts w:ascii="Segoe UI" w:hAnsi="Segoe UI" w:cs="Segoe UI"/>
-          <w:sz w:val="20"/>
-          <w:szCs w:val="20"/>
-        </w:rPr>
-        <w:t>D</w:t>
-      </w:r>
-      <w:r>
-        <w:rPr>
-          <w:rFonts w:ascii="Segoe UI" w:hAnsi="Segoe UI" w:cs="Segoe UI"/>
-          <w:sz w:val="20"/>
-          <w:szCs w:val="20"/>
-        </w:rPr>
-        <w:t>oing Build &amp; R</w:t>
-      </w:r>
-      <w:r>
-        <w:rPr>
-          <w:rFonts w:ascii="Segoe UI" w:hAnsi="Segoe UI" w:cs="Segoe UI"/>
-          <w:sz w:val="20"/>
-          <w:szCs w:val="20"/>
-        </w:rPr>
-        <w:t xml:space="preserve">elease Operations using CICD tools and Supporting </w:t>
-      </w:r>
-      <w:r>
-        <w:rPr>
-          <w:rFonts w:ascii="Segoe UI" w:hAnsi="Segoe UI" w:cs="Segoe UI"/>
-          <w:sz w:val="20"/>
-          <w:szCs w:val="20"/>
-        </w:rPr>
-        <w:t>production related issues</w:t>
-      </w:r>
-      <w:r>
-        <w:rPr>
-          <w:rFonts w:ascii="Segoe UI" w:hAnsi="Segoe UI" w:cs="Segoe UI"/>
-          <w:sz w:val="20"/>
-          <w:szCs w:val="20"/>
-        </w:rPr>
-        <w:t>.</w:t>
-      </w:r>
-    </w:p>
-    <w:p>
-      <w:pPr>
-        <w:spacing w:before="0" w:beforeAutospacing="0" w:after="0"/>
+        <w:t xml:space="preserve"> &amp; Bamboo. Integrating SonarQube, JIRA, Veracode to the CICD Pipeline. Currently doing Build &amp; Release Operations using CICD tools and Supporting production related issues.</w:t>
+      </w:r>
+    </w:p>
+    <w:p>
+      <w:pPr>
+        <w:spacing w:before="0" w:beforeAutospacing="0" w:after="0"/>
+        <w:ind w:left="450"/>
         <w:rPr>
           <w:rFonts w:ascii="Segoe UI" w:hAnsi="Segoe UI" w:cs="Segoe UI"/>
           <w:b/>
@@ -3254,89 +2991,9 @@
           <w:color w:val="1D1B11"/>
           <w:sz w:val="20"/>
           <w:szCs w:val="20"/>
-        </w:rPr>
-      </w:pPr>
-      <w:r>
-        <w:rPr>
-          <w:rFonts w:ascii="Segoe UI" w:hAnsi="Segoe UI" w:cs="Segoe UI"/>
-          <w:noProof/>
-          <w:sz w:val="20"/>
-          <w:szCs w:val="20"/>
-        </w:rPr>
-        <w:drawing>
-          <wp:anchor distT="0" distB="0" distL="114300" distR="114300" simplePos="0" relativeHeight="251662336" behindDoc="1" locked="0" layoutInCell="1" allowOverlap="1" wp14:anchorId="6336CC8B" wp14:editId="4851D2E0">
-            <wp:simplePos x="0" y="0"/>
-            <wp:positionH relativeFrom="margin">
-              <wp:posOffset>4229100</wp:posOffset>
-            </wp:positionH>
-            <wp:positionV relativeFrom="paragraph">
-              <wp:posOffset>69215</wp:posOffset>
-            </wp:positionV>
-            <wp:extent cx="1143000" cy="256540"/>
-            <wp:effectExtent l="0" t="0" r="0" b="0"/>
-            <wp:wrapSquare wrapText="bothSides"/>
-            <wp:docPr id="5" name="Picture 5" descr="Image result for verizon"/>
-            <wp:cNvGraphicFramePr>
-              <a:graphicFrameLocks xmlns:a="http://schemas.openxmlformats.org/drawingml/2006/main" noChangeAspect="1"/>
-            </wp:cNvGraphicFramePr>
-            <a:graphic xmlns:a="http://schemas.openxmlformats.org/drawingml/2006/main">
-              <a:graphicData uri="http://schemas.openxmlformats.org/drawingml/2006/picture">
-                <pic:pic xmlns:pic="http://schemas.openxmlformats.org/drawingml/2006/picture">
-                  <pic:nvPicPr>
-                    <pic:cNvPr id="0" name="Picture 14" descr="Image result for verizon"/>
-                    <pic:cNvPicPr>
-                      <a:picLocks noChangeAspect="1" noChangeArrowheads="1"/>
-                    </pic:cNvPicPr>
-                  </pic:nvPicPr>
-                  <pic:blipFill>
-                    <a:blip r:embed="rId13" cstate="print">
-                      <a:extLst>
-                        <a:ext uri="{28A0092B-C50C-407E-A947-70E740481C1C}">
-                          <a14:useLocalDpi xmlns:a14="http://schemas.microsoft.com/office/drawing/2010/main" val="0"/>
-                        </a:ext>
-                      </a:extLst>
-                    </a:blip>
-                    <a:srcRect/>
-                    <a:stretch>
-                      <a:fillRect/>
-                    </a:stretch>
-                  </pic:blipFill>
-                  <pic:spPr bwMode="auto">
-                    <a:xfrm>
-                      <a:off x="0" y="0"/>
-                      <a:ext cx="1143000" cy="256540"/>
-                    </a:xfrm>
-                    <a:prstGeom prst="rect">
-                      <a:avLst/>
-                    </a:prstGeom>
-                    <a:noFill/>
-                    <a:ln>
-                      <a:noFill/>
-                    </a:ln>
-                  </pic:spPr>
-                </pic:pic>
-              </a:graphicData>
-            </a:graphic>
-            <wp14:sizeRelH relativeFrom="margin">
-              <wp14:pctWidth>0</wp14:pctWidth>
-            </wp14:sizeRelH>
-            <wp14:sizeRelV relativeFrom="margin">
-              <wp14:pctHeight>0</wp14:pctHeight>
-            </wp14:sizeRelV>
-          </wp:anchor>
-        </w:drawing>
-      </w:r>
-      <w:r>
-        <w:rPr>
-          <w:rFonts w:ascii="Segoe UI" w:hAnsi="Segoe UI" w:cs="Segoe UI"/>
-          <w:b/>
-          <w:color w:val="1D1B11"/>
-          <w:sz w:val="20"/>
-          <w:szCs w:val="20"/>
           <w:u w:val="single"/>
         </w:rPr>
-        <w:t>Project 3</w:t>
-      </w:r>
+      </w:pPr>
       <w:r>
         <w:rPr>
           <w:rFonts w:ascii="Segoe UI" w:hAnsi="Segoe UI" w:cs="Segoe UI"/>
@@ -3346,65 +3003,51 @@
           <w:szCs w:val="20"/>
           <w:u w:val="single"/>
         </w:rPr>
-        <w:t>#</w:t>
-      </w:r>
-      <w:r>
-        <w:rPr>
-          <w:rFonts w:ascii="Segoe UI" w:hAnsi="Segoe UI" w:cs="Segoe UI"/>
-          <w:b/>
-          <w:color w:val="1D1B11"/>
-          <w:sz w:val="20"/>
-          <w:szCs w:val="20"/>
-        </w:rPr>
-        <w:t>:</w:t>
-      </w:r>
-      <w:r>
-        <w:rPr>
-          <w:rFonts w:ascii="Segoe UI" w:hAnsi="Segoe UI" w:cs="Segoe UI"/>
-          <w:b/>
-          <w:color w:val="1D1B11"/>
-          <w:sz w:val="20"/>
-          <w:szCs w:val="20"/>
-        </w:rPr>
-        <w:t xml:space="preserve"> </w:t>
-      </w:r>
-      <w:r>
-        <w:rPr>
-          <w:rFonts w:ascii="Segoe UI" w:hAnsi="Segoe UI" w:cs="Segoe UI"/>
-          <w:b/>
-          <w:color w:val="1D1B11"/>
-          <w:sz w:val="20"/>
-          <w:szCs w:val="20"/>
-        </w:rPr>
-        <w:t>Verizon-</w:t>
-      </w:r>
-      <w:r>
-        <w:rPr>
-          <w:rFonts w:ascii="Segoe UI" w:hAnsi="Segoe UI" w:cs="Segoe UI"/>
-          <w:b/>
-          <w:color w:val="1D1B11"/>
-          <w:sz w:val="20"/>
-          <w:szCs w:val="20"/>
-        </w:rPr>
-        <w:t>DevOps</w:t>
-      </w:r>
-      <w:r>
-        <w:rPr>
-          <w:rFonts w:ascii="Segoe UI" w:hAnsi="Segoe UI" w:cs="Segoe UI"/>
-          <w:b/>
-          <w:color w:val="1D1B11"/>
-          <w:sz w:val="20"/>
-          <w:szCs w:val="20"/>
-        </w:rPr>
-        <w:t xml:space="preserve"> Dashboard</w:t>
-      </w:r>
-      <w:r>
-        <w:rPr>
-          <w:rFonts w:ascii="Segoe UI" w:hAnsi="Segoe UI" w:cs="Segoe UI"/>
-          <w:sz w:val="20"/>
-          <w:szCs w:val="20"/>
-        </w:rPr>
-        <w:t xml:space="preserve"> </w:t>
+        <w:t>Project 3#</w:t>
+      </w:r>
+    </w:p>
+    <w:p>
+      <w:pPr>
+        <w:spacing w:before="0" w:beforeAutospacing="0" w:after="0"/>
+        <w:rPr>
+          <w:rFonts w:ascii="Segoe UI" w:hAnsi="Segoe UI" w:cs="Segoe UI"/>
+          <w:b/>
+          <w:color w:val="1D1B11"/>
+          <w:sz w:val="20"/>
+          <w:szCs w:val="20"/>
+        </w:rPr>
+      </w:pPr>
+      <w:r>
+        <w:rPr>
+          <w:rFonts w:ascii="Segoe UI" w:hAnsi="Segoe UI" w:cs="Segoe UI"/>
+          <w:b/>
+          <w:color w:val="1D1B11"/>
+          <w:sz w:val="20"/>
+          <w:szCs w:val="20"/>
+        </w:rPr>
+        <w:t>Project Title: Verizon-Hygieia Dashboard</w:t>
+      </w:r>
+    </w:p>
+    <w:p>
+      <w:pPr>
+        <w:spacing w:before="0" w:beforeAutospacing="0" w:after="0"/>
+        <w:rPr>
+          <w:rFonts w:ascii="Segoe UI" w:hAnsi="Segoe UI" w:cs="Segoe UI"/>
+          <w:b/>
+          <w:color w:val="1D1B11"/>
+          <w:sz w:val="20"/>
+          <w:szCs w:val="20"/>
+        </w:rPr>
+      </w:pPr>
+      <w:r>
+        <w:rPr>
+          <w:rFonts w:ascii="Segoe UI" w:hAnsi="Segoe UI" w:cs="Segoe UI"/>
+          <w:b/>
+          <w:color w:val="1D1B11"/>
+          <w:sz w:val="20"/>
+          <w:szCs w:val="20"/>
+        </w:rPr>
+        <w:t>Client: Verizon</w:t>
       </w:r>
     </w:p>
     <w:p>
@@ -3435,16 +3078,7 @@
           <w:sz w:val="20"/>
           <w:szCs w:val="20"/>
         </w:rPr>
-        <w:t>Feb 2016</w:t>
-      </w:r>
-      <w:r>
-        <w:rPr>
-          <w:rFonts w:ascii="Segoe UI" w:hAnsi="Segoe UI" w:cs="Segoe UI"/>
-          <w:color w:val="1D1B11"/>
-          <w:sz w:val="20"/>
-          <w:szCs w:val="20"/>
-        </w:rPr>
-        <w:t xml:space="preserve"> – Oct 2016</w:t>
+        <w:t>Feb 2016 – Oct 2016</w:t>
       </w:r>
     </w:p>
     <w:p>
@@ -3474,7 +3108,16 @@
           <w:sz w:val="20"/>
           <w:szCs w:val="20"/>
         </w:rPr>
-        <w:t>: Sr. Programmer</w:t>
+        <w:t xml:space="preserve">: </w:t>
+      </w:r>
+      <w:r>
+        <w:rPr>
+          <w:rFonts w:ascii="Segoe UI" w:hAnsi="Segoe UI" w:cs="Segoe UI"/>
+          <w:color w:val="1D1B11"/>
+          <w:sz w:val="20"/>
+          <w:szCs w:val="20"/>
+        </w:rPr>
+        <w:t>Sr. Systems Engineer</w:t>
       </w:r>
       <w:r>
         <w:rPr>
@@ -3492,26 +3135,34 @@
         <w:spacing w:before="0" w:beforeAutospacing="0" w:after="0"/>
         <w:rPr>
           <w:rFonts w:ascii="Segoe UI" w:hAnsi="Segoe UI" w:cs="Segoe UI"/>
-          <w:b/>
-          <w:color w:val="1D1B11"/>
-          <w:sz w:val="20"/>
-          <w:szCs w:val="20"/>
-        </w:rPr>
-      </w:pPr>
-      <w:r>
-        <w:rPr>
-          <w:rFonts w:ascii="Segoe UI" w:hAnsi="Segoe UI" w:cs="Segoe UI"/>
-          <w:b/>
-          <w:color w:val="1D1B11"/>
-          <w:sz w:val="20"/>
-          <w:szCs w:val="20"/>
-        </w:rPr>
-        <w:t xml:space="preserve">Skill Used: </w:t>
-      </w:r>
-      <w:r>
-        <w:rPr>
-          <w:rFonts w:ascii="Segoe UI" w:hAnsi="Segoe UI" w:cs="Segoe UI"/>
-          <w:b/>
+          <w:color w:val="1D1B11"/>
+          <w:sz w:val="20"/>
+          <w:szCs w:val="20"/>
+        </w:rPr>
+      </w:pPr>
+      <w:r>
+        <w:rPr>
+          <w:rFonts w:ascii="Segoe UI" w:hAnsi="Segoe UI" w:cs="Segoe UI"/>
+          <w:b/>
+          <w:color w:val="1D1B11"/>
+          <w:sz w:val="20"/>
+          <w:szCs w:val="20"/>
+        </w:rPr>
+        <w:t>Skills Used</w:t>
+      </w:r>
+      <w:r>
+        <w:rPr>
+          <w:rFonts w:ascii="Segoe UI" w:hAnsi="Segoe UI" w:cs="Segoe UI"/>
+          <w:b/>
+          <w:color w:val="1D1B11"/>
+          <w:sz w:val="20"/>
+          <w:szCs w:val="20"/>
+        </w:rPr>
+        <w:t>:</w:t>
+      </w:r>
+      <w:r>
+        <w:rPr>
+          <w:rFonts w:ascii="Segoe UI" w:hAnsi="Segoe UI" w:cs="Segoe UI"/>
           <w:color w:val="1D1B11"/>
           <w:sz w:val="20"/>
           <w:szCs w:val="20"/>
@@ -3526,27 +3177,7 @@
           <w:sz w:val="20"/>
           <w:szCs w:val="20"/>
         </w:rPr>
-        <w:t xml:space="preserve">Spring, </w:t>
-      </w:r>
-      <w:r>
-        <w:rPr>
-          <w:rFonts w:ascii="Segoe UI" w:hAnsi="Segoe UI" w:cs="Segoe UI"/>
-          <w:b/>
-          <w:color w:val="1D1B11"/>
-          <w:sz w:val="20"/>
-          <w:szCs w:val="20"/>
-        </w:rPr>
-        <w:t xml:space="preserve">Spring Boot, </w:t>
-      </w:r>
-      <w:r>
-        <w:rPr>
-          <w:rFonts w:ascii="Segoe UI" w:hAnsi="Segoe UI" w:cs="Segoe UI"/>
-          <w:b/>
-          <w:color w:val="1D1B11"/>
-          <w:sz w:val="20"/>
-          <w:szCs w:val="20"/>
-        </w:rPr>
-        <w:t>MongoDB, AngularJs.</w:t>
+        <w:t>Spring, Spring Boot, MongoDB, AngularJs, NodeJs</w:t>
       </w:r>
     </w:p>
     <w:p>
@@ -3576,32 +3207,318 @@
           <w:sz w:val="20"/>
           <w:szCs w:val="20"/>
         </w:rPr>
+        <w:t xml:space="preserve"> Analysis, Design and coding</w:t>
+      </w:r>
+    </w:p>
+    <w:p>
+      <w:pPr>
+        <w:spacing w:before="0" w:beforeAutospacing="0" w:after="0"/>
+        <w:rPr>
+          <w:rFonts w:ascii="Segoe UI" w:hAnsi="Segoe UI" w:cs="Segoe UI"/>
+          <w:color w:val="1D1B11"/>
+          <w:sz w:val="20"/>
+          <w:szCs w:val="20"/>
+        </w:rPr>
+      </w:pPr>
+      <w:r>
+        <w:rPr>
+          <w:rFonts w:ascii="Segoe UI" w:hAnsi="Segoe UI" w:cs="Segoe UI"/>
+          <w:b/>
+          <w:color w:val="1D1B11"/>
+          <w:sz w:val="20"/>
+          <w:szCs w:val="20"/>
+        </w:rPr>
+        <w:t>Project Details:</w:t>
+      </w:r>
+      <w:r>
+        <w:rPr>
+          <w:rFonts w:ascii="Segoe UI" w:hAnsi="Segoe UI" w:cs="Segoe UI"/>
+          <w:color w:val="1D1B11"/>
+          <w:sz w:val="20"/>
+          <w:szCs w:val="20"/>
+        </w:rPr>
+        <w:t xml:space="preserve"> Capital One's premiere Enterprise DevOps Dashboard. With this intuitive tool, you can create a simple drag and drop environment to keep up to date with the real time status of your in-house development projects</w:t>
+      </w:r>
+    </w:p>
+    <w:p>
+      <w:pPr>
+        <w:spacing w:before="0" w:beforeAutospacing="0" w:after="0"/>
+        <w:ind w:left="450"/>
+        <w:rPr>
+          <w:rFonts w:ascii="Segoe UI" w:hAnsi="Segoe UI" w:cs="Segoe UI"/>
+          <w:color w:val="1D1B11"/>
+          <w:sz w:val="20"/>
+          <w:szCs w:val="20"/>
+        </w:rPr>
+      </w:pPr>
+    </w:p>
+    <w:p>
+      <w:pPr>
+        <w:spacing w:before="0" w:beforeAutospacing="0" w:after="0"/>
+        <w:rPr>
+          <w:rFonts w:ascii="Segoe UI" w:hAnsi="Segoe UI" w:cs="Segoe UI"/>
+          <w:color w:val="1D1B11"/>
+          <w:sz w:val="20"/>
+          <w:szCs w:val="20"/>
+        </w:rPr>
+      </w:pPr>
+      <w:r>
+        <w:rPr>
+          <w:rFonts w:ascii="Segoe UI" w:hAnsi="Segoe UI" w:cs="Segoe UI"/>
+          <w:b/>
+          <w:color w:val="1D1B11"/>
+          <w:sz w:val="20"/>
+          <w:szCs w:val="20"/>
+          <w:u w:val="single"/>
+        </w:rPr>
+        <w:t>Project 4#</w:t>
+      </w:r>
+    </w:p>
+    <w:p>
+      <w:pPr>
+        <w:spacing w:before="0" w:beforeAutospacing="0" w:after="0"/>
+        <w:rPr>
+          <w:rFonts w:ascii="Segoe UI" w:hAnsi="Segoe UI" w:cs="Segoe UI"/>
+          <w:b/>
+          <w:color w:val="1D1B11"/>
+          <w:sz w:val="20"/>
+          <w:szCs w:val="20"/>
+        </w:rPr>
+      </w:pPr>
+      <w:r>
+        <w:rPr>
+          <w:rFonts w:ascii="Segoe UI" w:hAnsi="Segoe UI" w:cs="Segoe UI"/>
+          <w:b/>
+          <w:color w:val="1D1B11"/>
+          <w:sz w:val="20"/>
+          <w:szCs w:val="20"/>
+        </w:rPr>
+        <w:t>Project Title: NextGen pricing system</w:t>
+      </w:r>
+    </w:p>
+    <w:p>
+      <w:pPr>
+        <w:spacing w:before="0" w:beforeAutospacing="0" w:after="0"/>
+        <w:rPr>
+          <w:rFonts w:ascii="Segoe UI" w:hAnsi="Segoe UI" w:cs="Segoe UI"/>
+          <w:b/>
+          <w:color w:val="1D1B11"/>
+          <w:sz w:val="20"/>
+          <w:szCs w:val="20"/>
+        </w:rPr>
+      </w:pPr>
+      <w:r>
+        <w:rPr>
+          <w:rFonts w:ascii="Segoe UI" w:hAnsi="Segoe UI" w:cs="Segoe UI"/>
+          <w:b/>
+          <w:color w:val="1D1B11"/>
+          <w:sz w:val="20"/>
+          <w:szCs w:val="20"/>
+        </w:rPr>
+        <w:t>Client: Walmart</w:t>
+      </w:r>
+    </w:p>
+    <w:p>
+      <w:pPr>
+        <w:spacing w:before="0" w:beforeAutospacing="0" w:after="0"/>
+        <w:rPr>
+          <w:rFonts w:ascii="Segoe UI" w:hAnsi="Segoe UI" w:cs="Segoe UI"/>
+          <w:color w:val="1D1B11"/>
+          <w:sz w:val="20"/>
+          <w:szCs w:val="20"/>
+        </w:rPr>
+      </w:pPr>
+      <w:r>
+        <w:rPr>
+          <w:rFonts w:ascii="Segoe UI" w:hAnsi="Segoe UI" w:cs="Segoe UI"/>
+          <w:b/>
+          <w:color w:val="1D1B11"/>
+          <w:sz w:val="20"/>
+          <w:szCs w:val="20"/>
+        </w:rPr>
+        <w:t>Duration</w:t>
+      </w:r>
+      <w:r>
+        <w:rPr>
+          <w:rFonts w:ascii="Segoe UI" w:hAnsi="Segoe UI" w:cs="Segoe UI"/>
+          <w:color w:val="1D1B11"/>
+          <w:sz w:val="20"/>
+          <w:szCs w:val="20"/>
+        </w:rPr>
+        <w:t>: Nov 2015 - Feb 2016</w:t>
+      </w:r>
+    </w:p>
+    <w:p>
+      <w:pPr>
+        <w:spacing w:before="0" w:beforeAutospacing="0" w:after="0"/>
+        <w:rPr>
+          <w:rFonts w:ascii="Segoe UI" w:hAnsi="Segoe UI" w:cs="Segoe UI"/>
+          <w:color w:val="1D1B11"/>
+          <w:sz w:val="20"/>
+          <w:szCs w:val="20"/>
+        </w:rPr>
+      </w:pPr>
+      <w:r>
+        <w:rPr>
+          <w:rFonts w:ascii="Segoe UI" w:hAnsi="Segoe UI" w:cs="Segoe UI"/>
+          <w:b/>
+          <w:color w:val="1D1B11"/>
+          <w:sz w:val="20"/>
+          <w:szCs w:val="20"/>
+        </w:rPr>
+        <w:t>Role</w:t>
+      </w:r>
+      <w:r>
+        <w:rPr>
+          <w:rFonts w:ascii="Segoe UI" w:hAnsi="Segoe UI" w:cs="Segoe UI"/>
+          <w:color w:val="1D1B11"/>
+          <w:sz w:val="20"/>
+          <w:szCs w:val="20"/>
+        </w:rPr>
+        <w:t xml:space="preserve">: </w:t>
+      </w:r>
+      <w:r>
+        <w:rPr>
+          <w:rFonts w:ascii="Segoe UI" w:hAnsi="Segoe UI" w:cs="Segoe UI"/>
+          <w:color w:val="1D1B11"/>
+          <w:sz w:val="20"/>
+          <w:szCs w:val="20"/>
+        </w:rPr>
+        <w:t>Sr. Systems Engineer</w:t>
+      </w:r>
+      <w:r>
+        <w:rPr>
+          <w:rFonts w:ascii="Segoe UI" w:hAnsi="Segoe UI" w:cs="Segoe UI"/>
+          <w:color w:val="1D1B11"/>
+          <w:sz w:val="20"/>
+          <w:szCs w:val="20"/>
+        </w:rPr>
+        <w:tab/>
+        <w:t>Team Size: 4</w:t>
+      </w:r>
+    </w:p>
+    <w:p>
+      <w:pPr>
+        <w:spacing w:before="0" w:beforeAutospacing="0" w:after="0"/>
+        <w:rPr>
+          <w:rFonts w:ascii="Segoe UI" w:hAnsi="Segoe UI" w:cs="Segoe UI"/>
+          <w:color w:val="1D1B11"/>
+          <w:sz w:val="20"/>
+          <w:szCs w:val="20"/>
+        </w:rPr>
+      </w:pPr>
+      <w:r>
+        <w:rPr>
+          <w:rFonts w:ascii="Segoe UI" w:hAnsi="Segoe UI" w:cs="Segoe UI"/>
+          <w:b/>
+          <w:color w:val="1D1B11"/>
+          <w:sz w:val="20"/>
+          <w:szCs w:val="20"/>
+        </w:rPr>
+        <w:t>Skills Used</w:t>
+      </w:r>
+      <w:r>
+        <w:rPr>
+          <w:rFonts w:ascii="Segoe UI" w:hAnsi="Segoe UI" w:cs="Segoe UI"/>
+          <w:color w:val="1D1B11"/>
+          <w:sz w:val="20"/>
+          <w:szCs w:val="20"/>
+        </w:rPr>
+        <w:t xml:space="preserve">: </w:t>
+      </w:r>
+      <w:r>
+        <w:rPr>
+          <w:rFonts w:ascii="Segoe UI" w:hAnsi="Segoe UI" w:cs="Segoe UI"/>
+          <w:b/>
+          <w:color w:val="1D1B11"/>
+          <w:sz w:val="20"/>
+          <w:szCs w:val="20"/>
+        </w:rPr>
+        <w:t>OneOps, Jenkins</w:t>
+      </w:r>
+      <w:r>
+        <w:rPr>
+          <w:rFonts w:ascii="Segoe UI" w:hAnsi="Segoe UI" w:cs="Segoe UI"/>
+          <w:b/>
+          <w:color w:val="1D1B11"/>
+          <w:sz w:val="20"/>
+          <w:szCs w:val="20"/>
+        </w:rPr>
+        <w:t>,</w:t>
+      </w:r>
+      <w:r>
+        <w:rPr>
+          <w:rFonts w:ascii="Segoe UI" w:hAnsi="Segoe UI" w:cs="Segoe UI"/>
+          <w:b/>
+          <w:color w:val="1D1B11"/>
+          <w:sz w:val="20"/>
+          <w:szCs w:val="20"/>
+        </w:rPr>
         <w:t xml:space="preserve"> </w:t>
       </w:r>
       <w:r>
         <w:rPr>
           <w:rFonts w:ascii="Segoe UI" w:hAnsi="Segoe UI" w:cs="Segoe UI"/>
-          <w:color w:val="1D1B11"/>
-          <w:sz w:val="20"/>
-          <w:szCs w:val="20"/>
-        </w:rPr>
-        <w:t>Analysis, Design</w:t>
-      </w:r>
-      <w:r>
-        <w:rPr>
-          <w:rFonts w:ascii="Segoe UI" w:hAnsi="Segoe UI" w:cs="Segoe UI"/>
-          <w:color w:val="1D1B11"/>
-          <w:sz w:val="20"/>
-          <w:szCs w:val="20"/>
-        </w:rPr>
-        <w:t xml:space="preserve"> and coding</w:t>
-      </w:r>
-    </w:p>
-    <w:p>
-      <w:pPr>
-        <w:pBdr>
-          <w:bottom w:val="single" w:sz="6" w:space="1" w:color="auto"/>
-        </w:pBdr>
+          <w:b/>
+          <w:color w:val="1D1B11"/>
+          <w:sz w:val="20"/>
+          <w:szCs w:val="20"/>
+        </w:rPr>
+        <w:t>Maven,</w:t>
+      </w:r>
+      <w:r>
+        <w:rPr>
+          <w:rFonts w:ascii="Segoe UI" w:hAnsi="Segoe UI" w:cs="Segoe UI"/>
+          <w:b/>
+          <w:color w:val="1D1B11"/>
+          <w:sz w:val="20"/>
+          <w:szCs w:val="20"/>
+        </w:rPr>
+        <w:t xml:space="preserve"> </w:t>
+      </w:r>
+      <w:r>
+        <w:rPr>
+          <w:rFonts w:ascii="Segoe UI" w:hAnsi="Segoe UI" w:cs="Segoe UI"/>
+          <w:b/>
+          <w:color w:val="1D1B11"/>
+          <w:sz w:val="20"/>
+          <w:szCs w:val="20"/>
+        </w:rPr>
+        <w:t>GitHub</w:t>
+      </w:r>
+    </w:p>
+    <w:p>
+      <w:pPr>
+        <w:spacing w:before="0" w:beforeAutospacing="0" w:after="0"/>
+        <w:rPr>
+          <w:rFonts w:ascii="Segoe UI" w:hAnsi="Segoe UI" w:cs="Segoe UI"/>
+          <w:color w:val="1D1B11"/>
+          <w:sz w:val="20"/>
+          <w:szCs w:val="20"/>
+        </w:rPr>
+      </w:pPr>
+      <w:r>
+        <w:rPr>
+          <w:rFonts w:ascii="Segoe UI" w:hAnsi="Segoe UI" w:cs="Segoe UI"/>
+          <w:b/>
+          <w:color w:val="1D1B11"/>
+          <w:sz w:val="20"/>
+          <w:szCs w:val="20"/>
+        </w:rPr>
+        <w:t>Role Description:</w:t>
+      </w:r>
+      <w:r>
+        <w:rPr>
+          <w:rFonts w:ascii="Segoe UI" w:hAnsi="Segoe UI" w:cs="Segoe UI"/>
+          <w:color w:val="1D1B11"/>
+          <w:sz w:val="20"/>
+          <w:szCs w:val="20"/>
+        </w:rPr>
+        <w:t xml:space="preserve"> Build and Release</w:t>
+      </w:r>
+    </w:p>
+    <w:p>
+      <w:pPr>
         <w:spacing w:before="0" w:beforeAutospacing="0" w:after="0"/>
         <w:rPr>
           <w:rFonts w:ascii="Segoe UI" w:hAnsi="Segoe UI" w:cs="Segoe UI"/>
@@ -3627,95 +3544,21 @@
           <w:sz w:val="20"/>
           <w:szCs w:val="20"/>
         </w:rPr>
-        <w:t xml:space="preserve"> Capital One's premiere Enterprise DevOps Dashboard. With this intuitive tool, you can create a simple drag and drop environment to keep up to date with the real time status of your in-house development projects</w:t>
-      </w:r>
-    </w:p>
-    <w:p>
-      <w:pPr>
-        <w:spacing w:before="0" w:beforeAutospacing="0" w:after="0"/>
-        <w:ind w:left="450"/>
-        <w:rPr>
-          <w:rFonts w:ascii="Segoe UI" w:hAnsi="Segoe UI" w:cs="Segoe UI"/>
-          <w:color w:val="1D1B11"/>
-          <w:sz w:val="20"/>
-          <w:szCs w:val="20"/>
-        </w:rPr>
-      </w:pPr>
-    </w:p>
-    <w:p>
-      <w:pPr>
-        <w:spacing w:before="0" w:beforeAutospacing="0" w:after="0"/>
-        <w:rPr>
-          <w:rFonts w:ascii="Segoe UI" w:hAnsi="Segoe UI" w:cs="Segoe UI"/>
-          <w:color w:val="1D1B11"/>
-          <w:sz w:val="20"/>
-          <w:szCs w:val="20"/>
-        </w:rPr>
-      </w:pPr>
-      <w:r>
-        <w:rPr>
-          <w:rFonts w:ascii="Segoe UI" w:hAnsi="Segoe UI" w:cs="Segoe UI"/>
-          <w:noProof/>
-          <w:sz w:val="20"/>
-          <w:szCs w:val="20"/>
-        </w:rPr>
-        <w:drawing>
-          <wp:anchor distT="0" distB="0" distL="114300" distR="114300" simplePos="0" relativeHeight="251663360" behindDoc="0" locked="0" layoutInCell="1" allowOverlap="1" wp14:anchorId="413BA751" wp14:editId="288E9B3B">
-            <wp:simplePos x="0" y="0"/>
-            <wp:positionH relativeFrom="column">
-              <wp:posOffset>4181475</wp:posOffset>
-            </wp:positionH>
-            <wp:positionV relativeFrom="paragraph">
-              <wp:posOffset>8890</wp:posOffset>
-            </wp:positionV>
-            <wp:extent cx="1181100" cy="361950"/>
-            <wp:effectExtent l="0" t="0" r="0" b="0"/>
-            <wp:wrapSquare wrapText="bothSides"/>
-            <wp:docPr id="6" name="Picture 6" descr="Image result for walmart"/>
-            <wp:cNvGraphicFramePr>
-              <a:graphicFrameLocks xmlns:a="http://schemas.openxmlformats.org/drawingml/2006/main" noChangeAspect="1"/>
-            </wp:cNvGraphicFramePr>
-            <a:graphic xmlns:a="http://schemas.openxmlformats.org/drawingml/2006/main">
-              <a:graphicData uri="http://schemas.openxmlformats.org/drawingml/2006/picture">
-                <pic:pic xmlns:pic="http://schemas.openxmlformats.org/drawingml/2006/picture">
-                  <pic:nvPicPr>
-                    <pic:cNvPr id="0" name="Picture 16" descr="Image result for walmart"/>
-                    <pic:cNvPicPr>
-                      <a:picLocks noChangeAspect="1" noChangeArrowheads="1"/>
-                    </pic:cNvPicPr>
-                  </pic:nvPicPr>
-                  <pic:blipFill>
-                    <a:blip r:embed="rId14" cstate="print">
-                      <a:extLst>
-                        <a:ext uri="{28A0092B-C50C-407E-A947-70E740481C1C}">
-                          <a14:useLocalDpi xmlns:a14="http://schemas.microsoft.com/office/drawing/2010/main" val="0"/>
-                        </a:ext>
-                      </a:extLst>
-                    </a:blip>
-                    <a:srcRect/>
-                    <a:stretch>
-                      <a:fillRect/>
-                    </a:stretch>
-                  </pic:blipFill>
-                  <pic:spPr bwMode="auto">
-                    <a:xfrm>
-                      <a:off x="0" y="0"/>
-                      <a:ext cx="1181100" cy="361950"/>
-                    </a:xfrm>
-                    <a:prstGeom prst="rect">
-                      <a:avLst/>
-                    </a:prstGeom>
-                    <a:noFill/>
-                    <a:ln>
-                      <a:noFill/>
-                    </a:ln>
-                  </pic:spPr>
-                </pic:pic>
-              </a:graphicData>
-            </a:graphic>
-          </wp:anchor>
-        </w:drawing>
-      </w:r>
+        <w:t xml:space="preserve"> The NextGen Pricing System suggests the best price at which an item of apparel or accessory will sell. It’s perfect for training new buyers and extending buying responsibilities while assuring consistent pricing. suggested prices appear automatically upon entry of the item and brand</w:t>
+      </w:r>
+    </w:p>
+    <w:p>
+      <w:pPr>
+        <w:spacing w:before="0" w:beforeAutospacing="0" w:after="0"/>
+        <w:rPr>
+          <w:rFonts w:ascii="Segoe UI" w:hAnsi="Segoe UI" w:cs="Segoe UI"/>
+          <w:color w:val="1D1B11"/>
+          <w:sz w:val="20"/>
+          <w:szCs w:val="20"/>
+        </w:rPr>
+      </w:pPr>
+      <w:bookmarkStart w:id="0" w:name="_GoBack"/>
+      <w:bookmarkEnd w:id="0"/>
       <w:r>
         <w:rPr>
           <w:rFonts w:ascii="Segoe UI" w:hAnsi="Segoe UI" w:cs="Segoe UI"/>
@@ -3725,8 +3568,272 @@
           <w:szCs w:val="20"/>
           <w:u w:val="single"/>
         </w:rPr>
-        <w:t xml:space="preserve">Project </w:t>
-      </w:r>
+        <w:lastRenderedPageBreak/>
+        <w:t>Project 5#</w:t>
+      </w:r>
+    </w:p>
+    <w:p>
+      <w:pPr>
+        <w:spacing w:before="0" w:beforeAutospacing="0" w:after="0"/>
+        <w:rPr>
+          <w:rFonts w:ascii="Segoe UI" w:hAnsi="Segoe UI" w:cs="Segoe UI"/>
+          <w:b/>
+          <w:color w:val="1D1B11"/>
+          <w:sz w:val="20"/>
+          <w:szCs w:val="20"/>
+        </w:rPr>
+      </w:pPr>
+      <w:r>
+        <w:rPr>
+          <w:rFonts w:ascii="Segoe UI" w:hAnsi="Segoe UI" w:cs="Segoe UI"/>
+          <w:b/>
+          <w:color w:val="1D1B11"/>
+          <w:sz w:val="20"/>
+          <w:szCs w:val="20"/>
+        </w:rPr>
+        <w:t>Project Title: Global Logistics System</w:t>
+      </w:r>
+    </w:p>
+    <w:p>
+      <w:pPr>
+        <w:spacing w:before="0" w:beforeAutospacing="0" w:after="0"/>
+        <w:rPr>
+          <w:rFonts w:ascii="Segoe UI" w:hAnsi="Segoe UI" w:cs="Segoe UI"/>
+          <w:b/>
+          <w:color w:val="1D1B11"/>
+          <w:sz w:val="20"/>
+          <w:szCs w:val="20"/>
+        </w:rPr>
+      </w:pPr>
+      <w:r>
+        <w:rPr>
+          <w:rFonts w:ascii="Segoe UI" w:hAnsi="Segoe UI" w:cs="Segoe UI"/>
+          <w:b/>
+          <w:color w:val="1D1B11"/>
+          <w:sz w:val="20"/>
+          <w:szCs w:val="20"/>
+        </w:rPr>
+        <w:t>Client: Walmart</w:t>
+      </w:r>
+    </w:p>
+    <w:p>
+      <w:pPr>
+        <w:spacing w:before="0" w:beforeAutospacing="0" w:after="0"/>
+        <w:rPr>
+          <w:rFonts w:ascii="Segoe UI" w:hAnsi="Segoe UI" w:cs="Segoe UI"/>
+          <w:color w:val="1D1B11"/>
+          <w:sz w:val="20"/>
+          <w:szCs w:val="20"/>
+        </w:rPr>
+      </w:pPr>
+      <w:r>
+        <w:rPr>
+          <w:rFonts w:ascii="Segoe UI" w:hAnsi="Segoe UI" w:cs="Segoe UI"/>
+          <w:b/>
+          <w:color w:val="1D1B11"/>
+          <w:sz w:val="20"/>
+          <w:szCs w:val="20"/>
+        </w:rPr>
+        <w:t>Duration</w:t>
+      </w:r>
+      <w:r>
+        <w:rPr>
+          <w:rFonts w:ascii="Segoe UI" w:hAnsi="Segoe UI" w:cs="Segoe UI"/>
+          <w:color w:val="1D1B11"/>
+          <w:sz w:val="20"/>
+          <w:szCs w:val="20"/>
+        </w:rPr>
+        <w:t>: Nov 2014 - Sep 2015</w:t>
+      </w:r>
+    </w:p>
+    <w:p>
+      <w:pPr>
+        <w:spacing w:before="0" w:beforeAutospacing="0" w:after="0"/>
+        <w:rPr>
+          <w:rFonts w:ascii="Segoe UI" w:hAnsi="Segoe UI" w:cs="Segoe UI"/>
+          <w:color w:val="1D1B11"/>
+          <w:sz w:val="20"/>
+          <w:szCs w:val="20"/>
+        </w:rPr>
+      </w:pPr>
+      <w:r>
+        <w:rPr>
+          <w:rFonts w:ascii="Segoe UI" w:hAnsi="Segoe UI" w:cs="Segoe UI"/>
+          <w:b/>
+          <w:color w:val="1D1B11"/>
+          <w:sz w:val="20"/>
+          <w:szCs w:val="20"/>
+        </w:rPr>
+        <w:t>Role</w:t>
+      </w:r>
+      <w:r>
+        <w:rPr>
+          <w:rFonts w:ascii="Segoe UI" w:hAnsi="Segoe UI" w:cs="Segoe UI"/>
+          <w:color w:val="1D1B11"/>
+          <w:sz w:val="20"/>
+          <w:szCs w:val="20"/>
+        </w:rPr>
+        <w:t xml:space="preserve">: </w:t>
+      </w:r>
+      <w:r>
+        <w:rPr>
+          <w:rFonts w:ascii="Segoe UI" w:hAnsi="Segoe UI" w:cs="Segoe UI"/>
+          <w:color w:val="1D1B11"/>
+          <w:sz w:val="20"/>
+          <w:szCs w:val="20"/>
+        </w:rPr>
+        <w:t>Sr. Systems Engineer</w:t>
+      </w:r>
+      <w:r>
+        <w:rPr>
+          <w:rFonts w:ascii="Segoe UI" w:hAnsi="Segoe UI" w:cs="Segoe UI"/>
+          <w:color w:val="1D1B11"/>
+          <w:sz w:val="20"/>
+          <w:szCs w:val="20"/>
+        </w:rPr>
+        <w:tab/>
+        <w:t>Team Size: 8</w:t>
+      </w:r>
+    </w:p>
+    <w:p>
+      <w:pPr>
+        <w:spacing w:before="0" w:beforeAutospacing="0" w:after="0"/>
+        <w:rPr>
+          <w:rFonts w:ascii="Segoe UI" w:hAnsi="Segoe UI" w:cs="Segoe UI"/>
+          <w:color w:val="1D1B11"/>
+          <w:sz w:val="20"/>
+          <w:szCs w:val="20"/>
+        </w:rPr>
+      </w:pPr>
+      <w:r>
+        <w:rPr>
+          <w:rFonts w:ascii="Segoe UI" w:hAnsi="Segoe UI" w:cs="Segoe UI"/>
+          <w:b/>
+          <w:color w:val="1D1B11"/>
+          <w:sz w:val="20"/>
+          <w:szCs w:val="20"/>
+        </w:rPr>
+        <w:t>Skills Used</w:t>
+      </w:r>
+      <w:r>
+        <w:rPr>
+          <w:rFonts w:ascii="Segoe UI" w:hAnsi="Segoe UI" w:cs="Segoe UI"/>
+          <w:b/>
+          <w:color w:val="1D1B11"/>
+          <w:sz w:val="20"/>
+          <w:szCs w:val="20"/>
+        </w:rPr>
+        <w:t>:</w:t>
+      </w:r>
+      <w:r>
+        <w:rPr>
+          <w:rFonts w:ascii="Segoe UI" w:hAnsi="Segoe UI" w:cs="Segoe UI"/>
+          <w:color w:val="1D1B11"/>
+          <w:sz w:val="20"/>
+          <w:szCs w:val="20"/>
+        </w:rPr>
+        <w:t xml:space="preserve"> Jenkins, GIT, Automation scripts</w:t>
+      </w:r>
+    </w:p>
+    <w:p>
+      <w:pPr>
+        <w:spacing w:before="0" w:beforeAutospacing="0" w:after="0"/>
+        <w:rPr>
+          <w:rFonts w:ascii="Segoe UI" w:hAnsi="Segoe UI" w:cs="Segoe UI"/>
+          <w:color w:val="1D1B11"/>
+          <w:sz w:val="20"/>
+          <w:szCs w:val="20"/>
+        </w:rPr>
+      </w:pPr>
+      <w:r>
+        <w:rPr>
+          <w:rFonts w:ascii="Segoe UI" w:hAnsi="Segoe UI" w:cs="Segoe UI"/>
+          <w:b/>
+          <w:color w:val="1D1B11"/>
+          <w:sz w:val="20"/>
+          <w:szCs w:val="20"/>
+        </w:rPr>
+        <w:t>Role Description:</w:t>
+      </w:r>
+      <w:r>
+        <w:rPr>
+          <w:rFonts w:ascii="Segoe UI" w:hAnsi="Segoe UI" w:cs="Segoe UI"/>
+          <w:color w:val="1D1B11"/>
+          <w:sz w:val="20"/>
+          <w:szCs w:val="20"/>
+        </w:rPr>
+        <w:t xml:space="preserve"> My role as a Release Engineer. I will checkout the current version code from repo, </w:t>
+      </w:r>
+      <w:r>
+        <w:rPr>
+          <w:rFonts w:ascii="Segoe UI" w:hAnsi="Segoe UI" w:cs="Segoe UI"/>
+          <w:color w:val="1D1B11"/>
+          <w:sz w:val="20"/>
+          <w:szCs w:val="20"/>
+        </w:rPr>
+        <w:t>build</w:t>
+      </w:r>
+      <w:r>
+        <w:rPr>
+          <w:rFonts w:ascii="Segoe UI" w:hAnsi="Segoe UI" w:cs="Segoe UI"/>
+          <w:color w:val="1D1B11"/>
+          <w:sz w:val="20"/>
+          <w:szCs w:val="20"/>
+        </w:rPr>
+        <w:t xml:space="preserve"> that code and deploying that it specified DC's and Testing that app is UP or not.</w:t>
+      </w:r>
+    </w:p>
+    <w:p>
+      <w:pPr>
+        <w:spacing w:before="0" w:beforeAutospacing="0" w:after="0"/>
+        <w:rPr>
+          <w:rFonts w:ascii="Segoe UI" w:hAnsi="Segoe UI" w:cs="Segoe UI"/>
+          <w:color w:val="1D1B11"/>
+          <w:sz w:val="20"/>
+          <w:szCs w:val="20"/>
+        </w:rPr>
+      </w:pPr>
+      <w:r>
+        <w:rPr>
+          <w:rFonts w:ascii="Segoe UI" w:hAnsi="Segoe UI" w:cs="Segoe UI"/>
+          <w:b/>
+          <w:color w:val="1D1B11"/>
+          <w:sz w:val="20"/>
+          <w:szCs w:val="20"/>
+        </w:rPr>
+        <w:t>Project Details:</w:t>
+      </w:r>
+      <w:r>
+        <w:rPr>
+          <w:rFonts w:ascii="Segoe UI" w:hAnsi="Segoe UI" w:cs="Segoe UI"/>
+          <w:color w:val="1D1B11"/>
+          <w:sz w:val="20"/>
+          <w:szCs w:val="20"/>
+        </w:rPr>
+        <w:t xml:space="preserve"> Wal-Marts highly-automated distribution centers, which operate 24 hours a day and are served by Wal-Marts truck fleet. The company has more than 40 regional distribution centers for import flow and more than 140 distribution centers for domestic flow. Our work is Deploying the application to DC servers without fail &amp; given time</w:t>
+      </w:r>
+    </w:p>
+    <w:p>
+      <w:pPr>
+        <w:spacing w:before="0" w:beforeAutospacing="0" w:after="0"/>
+        <w:rPr>
+          <w:rFonts w:ascii="Segoe UI" w:hAnsi="Segoe UI" w:cs="Segoe UI"/>
+          <w:color w:val="1D1B11"/>
+          <w:sz w:val="20"/>
+          <w:szCs w:val="20"/>
+        </w:rPr>
+      </w:pPr>
+    </w:p>
+    <w:p>
+      <w:pPr>
+        <w:spacing w:before="0" w:beforeAutospacing="0" w:after="0"/>
+        <w:rPr>
+          <w:rFonts w:ascii="Segoe UI" w:hAnsi="Segoe UI" w:cs="Segoe UI"/>
+          <w:color w:val="1D1B11"/>
+          <w:sz w:val="20"/>
+          <w:szCs w:val="20"/>
+        </w:rPr>
+      </w:pPr>
       <w:r>
         <w:rPr>
           <w:rFonts w:ascii="Segoe UI" w:hAnsi="Segoe UI" w:cs="Segoe UI"/>
@@ -3736,8 +3843,333 @@
           <w:szCs w:val="20"/>
           <w:u w:val="single"/>
         </w:rPr>
-        <w:t>4</w:t>
-      </w:r>
+        <w:t>Project 6#</w:t>
+      </w:r>
+    </w:p>
+    <w:p>
+      <w:pPr>
+        <w:spacing w:before="0" w:beforeAutospacing="0" w:after="0"/>
+        <w:rPr>
+          <w:rFonts w:ascii="Segoe UI" w:hAnsi="Segoe UI" w:cs="Segoe UI"/>
+          <w:b/>
+          <w:color w:val="1D1B11"/>
+          <w:sz w:val="20"/>
+          <w:szCs w:val="20"/>
+        </w:rPr>
+      </w:pPr>
+      <w:r>
+        <w:rPr>
+          <w:rFonts w:ascii="Segoe UI" w:hAnsi="Segoe UI" w:cs="Segoe UI"/>
+          <w:b/>
+          <w:color w:val="1D1B11"/>
+          <w:sz w:val="20"/>
+          <w:szCs w:val="20"/>
+        </w:rPr>
+        <w:t xml:space="preserve">Project Title: </w:t>
+      </w:r>
+      <w:r>
+        <w:rPr>
+          <w:rFonts w:ascii="Segoe UI" w:hAnsi="Segoe UI" w:cs="Segoe UI"/>
+          <w:b/>
+          <w:color w:val="1D1B11"/>
+          <w:sz w:val="20"/>
+          <w:szCs w:val="20"/>
+        </w:rPr>
+        <w:t>CrunchPrep</w:t>
+      </w:r>
+      <w:r>
+        <w:rPr>
+          <w:rFonts w:ascii="Segoe UI" w:hAnsi="Segoe UI" w:cs="Segoe UI"/>
+          <w:b/>
+          <w:color w:val="1D1B11"/>
+          <w:sz w:val="20"/>
+          <w:szCs w:val="20"/>
+        </w:rPr>
+        <w:t xml:space="preserve"> </w:t>
+      </w:r>
+      <w:r>
+        <w:rPr>
+          <w:rFonts w:ascii="Segoe UI" w:hAnsi="Segoe UI" w:cs="Segoe UI"/>
+          <w:b/>
+          <w:color w:val="1D1B11"/>
+          <w:sz w:val="20"/>
+          <w:szCs w:val="20"/>
+        </w:rPr>
+        <w:t>Online GRE</w:t>
+      </w:r>
+    </w:p>
+    <w:p>
+      <w:pPr>
+        <w:spacing w:before="0" w:beforeAutospacing="0" w:after="0"/>
+        <w:rPr>
+          <w:rFonts w:ascii="Segoe UI" w:hAnsi="Segoe UI" w:cs="Segoe UI"/>
+          <w:b/>
+          <w:color w:val="1D1B11"/>
+          <w:sz w:val="20"/>
+          <w:szCs w:val="20"/>
+        </w:rPr>
+      </w:pPr>
+      <w:r>
+        <w:rPr>
+          <w:rFonts w:ascii="Segoe UI" w:hAnsi="Segoe UI" w:cs="Segoe UI"/>
+          <w:b/>
+          <w:color w:val="1D1B11"/>
+          <w:sz w:val="20"/>
+          <w:szCs w:val="20"/>
+        </w:rPr>
+        <w:t xml:space="preserve">Client: </w:t>
+      </w:r>
+      <w:r>
+        <w:rPr>
+          <w:rFonts w:ascii="Segoe UI" w:hAnsi="Segoe UI" w:cs="Segoe UI"/>
+          <w:b/>
+          <w:color w:val="1D1B11"/>
+          <w:sz w:val="20"/>
+          <w:szCs w:val="20"/>
+        </w:rPr>
+        <w:t>CrunchPrep</w:t>
+      </w:r>
+    </w:p>
+    <w:p>
+      <w:pPr>
+        <w:spacing w:before="0" w:beforeAutospacing="0" w:after="0"/>
+        <w:rPr>
+          <w:rFonts w:ascii="Segoe UI" w:hAnsi="Segoe UI" w:cs="Segoe UI"/>
+          <w:color w:val="1D1B11"/>
+          <w:sz w:val="20"/>
+          <w:szCs w:val="20"/>
+        </w:rPr>
+      </w:pPr>
+      <w:r>
+        <w:rPr>
+          <w:rFonts w:ascii="Segoe UI" w:hAnsi="Segoe UI" w:cs="Segoe UI"/>
+          <w:b/>
+          <w:color w:val="1D1B11"/>
+          <w:sz w:val="20"/>
+          <w:szCs w:val="20"/>
+        </w:rPr>
+        <w:t>Duration</w:t>
+      </w:r>
+      <w:r>
+        <w:rPr>
+          <w:rFonts w:ascii="Segoe UI" w:hAnsi="Segoe UI" w:cs="Segoe UI"/>
+          <w:color w:val="1D1B11"/>
+          <w:sz w:val="20"/>
+          <w:szCs w:val="20"/>
+        </w:rPr>
+        <w:t>: Jan 2014 - Jun 2014</w:t>
+      </w:r>
+    </w:p>
+    <w:p>
+      <w:pPr>
+        <w:spacing w:before="0" w:beforeAutospacing="0" w:after="0"/>
+        <w:rPr>
+          <w:rFonts w:ascii="Segoe UI" w:hAnsi="Segoe UI" w:cs="Segoe UI"/>
+          <w:color w:val="1D1B11"/>
+          <w:sz w:val="20"/>
+          <w:szCs w:val="20"/>
+        </w:rPr>
+      </w:pPr>
+      <w:r>
+        <w:rPr>
+          <w:rFonts w:ascii="Segoe UI" w:hAnsi="Segoe UI" w:cs="Segoe UI"/>
+          <w:b/>
+          <w:color w:val="1D1B11"/>
+          <w:sz w:val="20"/>
+          <w:szCs w:val="20"/>
+        </w:rPr>
+        <w:t>Role</w:t>
+      </w:r>
+      <w:r>
+        <w:rPr>
+          <w:rFonts w:ascii="Segoe UI" w:hAnsi="Segoe UI" w:cs="Segoe UI"/>
+          <w:color w:val="1D1B11"/>
+          <w:sz w:val="20"/>
+          <w:szCs w:val="20"/>
+        </w:rPr>
+        <w:t xml:space="preserve">: </w:t>
+      </w:r>
+      <w:r>
+        <w:rPr>
+          <w:rFonts w:ascii="Segoe UI" w:hAnsi="Segoe UI" w:cs="Segoe UI"/>
+          <w:color w:val="1D1B11"/>
+          <w:sz w:val="20"/>
+          <w:szCs w:val="20"/>
+        </w:rPr>
+        <w:t>Software Engineer</w:t>
+      </w:r>
+      <w:r>
+        <w:rPr>
+          <w:rFonts w:ascii="Segoe UI" w:hAnsi="Segoe UI" w:cs="Segoe UI"/>
+          <w:color w:val="1D1B11"/>
+          <w:sz w:val="20"/>
+          <w:szCs w:val="20"/>
+        </w:rPr>
+        <w:tab/>
+      </w:r>
+      <w:r>
+        <w:rPr>
+          <w:rFonts w:ascii="Segoe UI" w:hAnsi="Segoe UI" w:cs="Segoe UI"/>
+          <w:color w:val="1D1B11"/>
+          <w:sz w:val="20"/>
+          <w:szCs w:val="20"/>
+        </w:rPr>
+        <w:tab/>
+        <w:t>Team Size: 10</w:t>
+      </w:r>
+    </w:p>
+    <w:p>
+      <w:pPr>
+        <w:spacing w:before="0" w:beforeAutospacing="0" w:after="0"/>
+        <w:rPr>
+          <w:rFonts w:ascii="Segoe UI" w:hAnsi="Segoe UI" w:cs="Segoe UI"/>
+          <w:color w:val="1D1B11"/>
+          <w:sz w:val="20"/>
+          <w:szCs w:val="20"/>
+        </w:rPr>
+      </w:pPr>
+      <w:r>
+        <w:rPr>
+          <w:rFonts w:ascii="Segoe UI" w:hAnsi="Segoe UI" w:cs="Segoe UI"/>
+          <w:b/>
+          <w:color w:val="1D1B11"/>
+          <w:sz w:val="20"/>
+          <w:szCs w:val="20"/>
+        </w:rPr>
+        <w:t>Skills Used</w:t>
+      </w:r>
+      <w:r>
+        <w:rPr>
+          <w:rFonts w:ascii="Segoe UI" w:hAnsi="Segoe UI" w:cs="Segoe UI"/>
+          <w:b/>
+          <w:color w:val="1D1B11"/>
+          <w:sz w:val="20"/>
+          <w:szCs w:val="20"/>
+        </w:rPr>
+        <w:t xml:space="preserve">: Eclipse IDE, MySQL Database, Jasper Reports, Struts, </w:t>
+      </w:r>
+      <w:r>
+        <w:rPr>
+          <w:rFonts w:ascii="Segoe UI" w:hAnsi="Segoe UI" w:cs="Segoe UI"/>
+          <w:b/>
+          <w:color w:val="1D1B11"/>
+          <w:sz w:val="20"/>
+          <w:szCs w:val="20"/>
+        </w:rPr>
+        <w:t>Spring</w:t>
+      </w:r>
+      <w:r>
+        <w:rPr>
+          <w:rFonts w:ascii="Segoe UI" w:hAnsi="Segoe UI" w:cs="Segoe UI"/>
+          <w:b/>
+          <w:color w:val="1D1B11"/>
+          <w:sz w:val="20"/>
+          <w:szCs w:val="20"/>
+        </w:rPr>
+        <w:t>, Servlets</w:t>
+      </w:r>
+      <w:r>
+        <w:rPr>
+          <w:rFonts w:ascii="Segoe UI" w:hAnsi="Segoe UI" w:cs="Segoe UI"/>
+          <w:b/>
+          <w:color w:val="1D1B11"/>
+          <w:sz w:val="20"/>
+          <w:szCs w:val="20"/>
+        </w:rPr>
+        <w:t>,</w:t>
+      </w:r>
+      <w:r>
+        <w:rPr>
+          <w:rFonts w:ascii="Segoe UI" w:hAnsi="Segoe UI" w:cs="Segoe UI"/>
+          <w:b/>
+          <w:color w:val="1D1B11"/>
+          <w:sz w:val="20"/>
+          <w:szCs w:val="20"/>
+        </w:rPr>
+        <w:t xml:space="preserve"> Hibernate</w:t>
+      </w:r>
+    </w:p>
+    <w:p>
+      <w:pPr>
+        <w:spacing w:before="0" w:beforeAutospacing="0" w:after="0"/>
+        <w:rPr>
+          <w:rFonts w:ascii="Segoe UI" w:hAnsi="Segoe UI" w:cs="Segoe UI"/>
+          <w:color w:val="1D1B11"/>
+          <w:sz w:val="20"/>
+          <w:szCs w:val="20"/>
+        </w:rPr>
+      </w:pPr>
+      <w:r>
+        <w:rPr>
+          <w:rFonts w:ascii="Segoe UI" w:hAnsi="Segoe UI" w:cs="Segoe UI"/>
+          <w:b/>
+          <w:color w:val="1D1B11"/>
+          <w:sz w:val="20"/>
+          <w:szCs w:val="20"/>
+        </w:rPr>
+        <w:t>Role Description:</w:t>
+      </w:r>
+      <w:r>
+        <w:rPr>
+          <w:rFonts w:ascii="Segoe UI" w:hAnsi="Segoe UI" w:cs="Segoe UI"/>
+          <w:color w:val="1D1B11"/>
+          <w:sz w:val="20"/>
+          <w:szCs w:val="20"/>
+        </w:rPr>
+        <w:t xml:space="preserve"> Analyses, Design and Coding</w:t>
+      </w:r>
+    </w:p>
+    <w:p>
+      <w:pPr>
+        <w:spacing w:before="0" w:beforeAutospacing="0" w:after="0"/>
+        <w:rPr>
+          <w:rFonts w:ascii="Segoe UI" w:hAnsi="Segoe UI" w:cs="Segoe UI"/>
+          <w:color w:val="1D1B11"/>
+          <w:sz w:val="20"/>
+          <w:szCs w:val="20"/>
+        </w:rPr>
+      </w:pPr>
+      <w:r>
+        <w:rPr>
+          <w:rFonts w:ascii="Segoe UI" w:hAnsi="Segoe UI" w:cs="Segoe UI"/>
+          <w:b/>
+          <w:color w:val="1D1B11"/>
+          <w:sz w:val="20"/>
+          <w:szCs w:val="20"/>
+        </w:rPr>
+        <w:t>Project Details</w:t>
+      </w:r>
+      <w:r>
+        <w:rPr>
+          <w:rFonts w:ascii="Segoe UI" w:hAnsi="Segoe UI" w:cs="Segoe UI"/>
+          <w:color w:val="1D1B11"/>
+          <w:sz w:val="20"/>
+          <w:szCs w:val="20"/>
+        </w:rPr>
+        <w:t>: Online GRE application fully developed in java. The main goal of this application is provide the best practices for the Students who are preparing for GRE Exam. This includes Online Practice Test; test Reports, Statistics of Students and Progress Report. This app also contains a Forum for communicating with the Experts in GRE Teaching.</w:t>
+      </w:r>
+    </w:p>
+    <w:p>
+      <w:pPr>
+        <w:spacing w:before="0" w:beforeAutospacing="0" w:after="0"/>
+        <w:rPr>
+          <w:rFonts w:ascii="Segoe UI" w:hAnsi="Segoe UI" w:cs="Segoe UI"/>
+          <w:color w:val="1D1B11"/>
+          <w:sz w:val="20"/>
+          <w:szCs w:val="20"/>
+        </w:rPr>
+      </w:pPr>
+    </w:p>
+    <w:p>
+      <w:pPr>
+        <w:spacing w:before="0" w:beforeAutospacing="0" w:after="0"/>
+        <w:rPr>
+          <w:rFonts w:ascii="Segoe UI" w:hAnsi="Segoe UI" w:cs="Segoe UI"/>
+          <w:color w:val="1D1B11"/>
+          <w:sz w:val="20"/>
+          <w:szCs w:val="20"/>
+        </w:rPr>
+      </w:pPr>
       <w:r>
         <w:rPr>
           <w:rFonts w:ascii="Segoe UI" w:hAnsi="Segoe UI" w:cs="Segoe UI"/>
@@ -3747,11 +4179,144 @@
           <w:szCs w:val="20"/>
           <w:u w:val="single"/>
         </w:rPr>
-        <w:t>#</w:t>
-      </w:r>
-      <w:r>
-        <w:rPr>
-          <w:rFonts w:ascii="Segoe UI" w:hAnsi="Segoe UI" w:cs="Segoe UI"/>
+        <w:t>Project 7#</w:t>
+      </w:r>
+    </w:p>
+    <w:p>
+      <w:pPr>
+        <w:spacing w:before="0" w:beforeAutospacing="0" w:after="0"/>
+        <w:rPr>
+          <w:rFonts w:ascii="Segoe UI" w:hAnsi="Segoe UI" w:cs="Segoe UI"/>
+          <w:b/>
+          <w:color w:val="1D1B11"/>
+          <w:sz w:val="20"/>
+          <w:szCs w:val="20"/>
+        </w:rPr>
+      </w:pPr>
+      <w:r>
+        <w:rPr>
+          <w:rFonts w:ascii="Segoe UI" w:hAnsi="Segoe UI" w:cs="Segoe UI"/>
+          <w:b/>
+          <w:color w:val="1D1B11"/>
+          <w:sz w:val="20"/>
+          <w:szCs w:val="20"/>
+        </w:rPr>
+        <w:t>Project Title: Inventory management suite</w:t>
+      </w:r>
+    </w:p>
+    <w:p>
+      <w:pPr>
+        <w:spacing w:before="0" w:beforeAutospacing="0" w:after="0"/>
+        <w:rPr>
+          <w:rFonts w:ascii="Segoe UI" w:hAnsi="Segoe UI" w:cs="Segoe UI"/>
+          <w:color w:val="1D1B11"/>
+          <w:sz w:val="20"/>
+          <w:szCs w:val="20"/>
+        </w:rPr>
+      </w:pPr>
+      <w:r>
+        <w:rPr>
+          <w:rFonts w:ascii="Segoe UI" w:hAnsi="Segoe UI" w:cs="Segoe UI"/>
+          <w:b/>
+          <w:color w:val="1D1B11"/>
+          <w:sz w:val="20"/>
+          <w:szCs w:val="20"/>
+        </w:rPr>
+        <w:t>Duration</w:t>
+      </w:r>
+      <w:r>
+        <w:rPr>
+          <w:rFonts w:ascii="Segoe UI" w:hAnsi="Segoe UI" w:cs="Segoe UI"/>
+          <w:color w:val="1D1B11"/>
+          <w:sz w:val="20"/>
+          <w:szCs w:val="20"/>
+        </w:rPr>
+        <w:t>: Feb 2013 - Oct 2013</w:t>
+      </w:r>
+    </w:p>
+    <w:p>
+      <w:pPr>
+        <w:spacing w:before="0" w:beforeAutospacing="0" w:after="0"/>
+        <w:rPr>
+          <w:rFonts w:ascii="Segoe UI" w:hAnsi="Segoe UI" w:cs="Segoe UI"/>
+          <w:color w:val="1D1B11"/>
+          <w:sz w:val="20"/>
+          <w:szCs w:val="20"/>
+        </w:rPr>
+      </w:pPr>
+      <w:r>
+        <w:rPr>
+          <w:rFonts w:ascii="Segoe UI" w:hAnsi="Segoe UI" w:cs="Segoe UI"/>
+          <w:b/>
+          <w:color w:val="1D1B11"/>
+          <w:sz w:val="20"/>
+          <w:szCs w:val="20"/>
+        </w:rPr>
+        <w:t>Role</w:t>
+      </w:r>
+      <w:r>
+        <w:rPr>
+          <w:rFonts w:ascii="Segoe UI" w:hAnsi="Segoe UI" w:cs="Segoe UI"/>
+          <w:color w:val="1D1B11"/>
+          <w:sz w:val="20"/>
+          <w:szCs w:val="20"/>
+        </w:rPr>
+        <w:t xml:space="preserve">: </w:t>
+      </w:r>
+      <w:r>
+        <w:rPr>
+          <w:rFonts w:ascii="Segoe UI" w:hAnsi="Segoe UI" w:cs="Segoe UI"/>
+          <w:color w:val="1D1B11"/>
+          <w:sz w:val="20"/>
+          <w:szCs w:val="20"/>
+        </w:rPr>
+        <w:t>Software Engineer</w:t>
+      </w:r>
+      <w:r>
+        <w:rPr>
+          <w:rFonts w:ascii="Segoe UI" w:hAnsi="Segoe UI" w:cs="Segoe UI"/>
+          <w:color w:val="1D1B11"/>
+          <w:sz w:val="20"/>
+          <w:szCs w:val="20"/>
+        </w:rPr>
+        <w:tab/>
+      </w:r>
+      <w:r>
+        <w:rPr>
+          <w:rFonts w:ascii="Segoe UI" w:hAnsi="Segoe UI" w:cs="Segoe UI"/>
+          <w:color w:val="1D1B11"/>
+          <w:sz w:val="20"/>
+          <w:szCs w:val="20"/>
+        </w:rPr>
+        <w:tab/>
+        <w:t>Team Size: 4</w:t>
+      </w:r>
+    </w:p>
+    <w:p>
+      <w:pPr>
+        <w:spacing w:before="0" w:beforeAutospacing="0" w:after="0"/>
+        <w:rPr>
+          <w:rFonts w:ascii="Segoe UI" w:hAnsi="Segoe UI" w:cs="Segoe UI"/>
+          <w:b/>
+          <w:color w:val="1D1B11"/>
+          <w:sz w:val="20"/>
+          <w:szCs w:val="20"/>
+        </w:rPr>
+      </w:pPr>
+      <w:r>
+        <w:rPr>
+          <w:rFonts w:ascii="Segoe UI" w:hAnsi="Segoe UI" w:cs="Segoe UI"/>
+          <w:b/>
+          <w:color w:val="1D1B11"/>
+          <w:sz w:val="20"/>
+          <w:szCs w:val="20"/>
+        </w:rPr>
+        <w:t>Skills Used</w:t>
+      </w:r>
+      <w:r>
+        <w:rPr>
+          <w:rFonts w:ascii="Segoe UI" w:hAnsi="Segoe UI" w:cs="Segoe UI"/>
+          <w:b/>
           <w:color w:val="1D1B11"/>
           <w:sz w:val="20"/>
           <w:szCs w:val="20"/>
@@ -3775,27 +4340,124 @@
           <w:sz w:val="20"/>
           <w:szCs w:val="20"/>
         </w:rPr>
-        <w:t>NextG</w:t>
-      </w:r>
-      <w:r>
-        <w:rPr>
-          <w:rFonts w:ascii="Segoe UI" w:hAnsi="Segoe UI" w:cs="Segoe UI"/>
-          <w:b/>
-          <w:color w:val="1D1B11"/>
-          <w:sz w:val="20"/>
-          <w:szCs w:val="20"/>
-        </w:rPr>
-        <w:t>en P</w:t>
-      </w:r>
-      <w:r>
-        <w:rPr>
-          <w:rFonts w:ascii="Segoe UI" w:hAnsi="Segoe UI" w:cs="Segoe UI"/>
-          <w:b/>
-          <w:color w:val="1D1B11"/>
-          <w:sz w:val="20"/>
-          <w:szCs w:val="20"/>
-        </w:rPr>
-        <w:t>ricing system</w:t>
+        <w:t>Net Beans IDE, Swings, MySQL Database, Jasper Reports</w:t>
+      </w:r>
+    </w:p>
+    <w:p>
+      <w:pPr>
+        <w:spacing w:before="0" w:beforeAutospacing="0" w:after="0"/>
+        <w:rPr>
+          <w:rFonts w:ascii="Segoe UI" w:hAnsi="Segoe UI" w:cs="Segoe UI"/>
+          <w:color w:val="1D1B11"/>
+          <w:sz w:val="20"/>
+          <w:szCs w:val="20"/>
+        </w:rPr>
+      </w:pPr>
+      <w:r>
+        <w:rPr>
+          <w:rFonts w:ascii="Segoe UI" w:hAnsi="Segoe UI" w:cs="Segoe UI"/>
+          <w:b/>
+          <w:color w:val="1D1B11"/>
+          <w:sz w:val="20"/>
+          <w:szCs w:val="20"/>
+        </w:rPr>
+        <w:t>Role Description:</w:t>
+      </w:r>
+      <w:r>
+        <w:rPr>
+          <w:rFonts w:ascii="Segoe UI" w:hAnsi="Segoe UI" w:cs="Segoe UI"/>
+          <w:color w:val="1D1B11"/>
+          <w:sz w:val="20"/>
+          <w:szCs w:val="20"/>
+        </w:rPr>
+        <w:t xml:space="preserve"> Analysis, Design and coding</w:t>
+      </w:r>
+    </w:p>
+    <w:p>
+      <w:pPr>
+        <w:spacing w:before="0" w:beforeAutospacing="0" w:after="0"/>
+        <w:rPr>
+          <w:rFonts w:ascii="Segoe UI" w:hAnsi="Segoe UI" w:cs="Segoe UI"/>
+          <w:color w:val="1D1B11"/>
+          <w:sz w:val="20"/>
+          <w:szCs w:val="20"/>
+        </w:rPr>
+      </w:pPr>
+      <w:r>
+        <w:rPr>
+          <w:rFonts w:ascii="Segoe UI" w:hAnsi="Segoe UI" w:cs="Segoe UI"/>
+          <w:b/>
+          <w:color w:val="1D1B11"/>
+          <w:sz w:val="20"/>
+          <w:szCs w:val="20"/>
+        </w:rPr>
+        <w:t>Project Details:</w:t>
+      </w:r>
+      <w:r>
+        <w:rPr>
+          <w:rFonts w:ascii="Segoe UI" w:hAnsi="Segoe UI" w:cs="Segoe UI"/>
+          <w:color w:val="1D1B11"/>
+          <w:sz w:val="20"/>
+          <w:szCs w:val="20"/>
+        </w:rPr>
+        <w:t xml:space="preserve"> Inventory Management System keeps full track of inventory from purchase till sale. Its features include product and customer management; issue invoice and create purchase order; Multiple unit’s measurement, creates business documents, automatically assembles finished products and updating inventory; Generates reports for accurate inventory management and much more.</w:t>
+      </w:r>
+    </w:p>
+    <w:p>
+      <w:pPr>
+        <w:spacing w:before="0" w:beforeAutospacing="0" w:after="0"/>
+        <w:rPr>
+          <w:rFonts w:ascii="Segoe UI" w:hAnsi="Segoe UI" w:cs="Segoe UI"/>
+          <w:color w:val="1D1B11"/>
+          <w:sz w:val="20"/>
+          <w:szCs w:val="20"/>
+        </w:rPr>
+      </w:pPr>
+    </w:p>
+    <w:p>
+      <w:pPr>
+        <w:spacing w:before="0" w:beforeAutospacing="0" w:after="0"/>
+        <w:rPr>
+          <w:rFonts w:ascii="Segoe UI" w:hAnsi="Segoe UI" w:cs="Segoe UI"/>
+          <w:b/>
+          <w:color w:val="1D1B11"/>
+          <w:sz w:val="20"/>
+          <w:szCs w:val="20"/>
+          <w:u w:val="single"/>
+        </w:rPr>
+      </w:pPr>
+      <w:r>
+        <w:rPr>
+          <w:rFonts w:ascii="Segoe UI" w:hAnsi="Segoe UI" w:cs="Segoe UI"/>
+          <w:b/>
+          <w:color w:val="1D1B11"/>
+          <w:sz w:val="20"/>
+          <w:szCs w:val="20"/>
+          <w:u w:val="single"/>
+        </w:rPr>
+        <w:t>Project 8#</w:t>
+      </w:r>
+    </w:p>
+    <w:p>
+      <w:pPr>
+        <w:spacing w:before="0" w:beforeAutospacing="0" w:after="0"/>
+        <w:rPr>
+          <w:rFonts w:ascii="Segoe UI" w:hAnsi="Segoe UI" w:cs="Segoe UI"/>
+          <w:b/>
+          <w:color w:val="1D1B11"/>
+          <w:sz w:val="20"/>
+          <w:szCs w:val="20"/>
+        </w:rPr>
+      </w:pPr>
+      <w:r>
+        <w:rPr>
+          <w:rFonts w:ascii="Segoe UI" w:hAnsi="Segoe UI" w:cs="Segoe UI"/>
+          <w:b/>
+          <w:color w:val="1D1B11"/>
+          <w:sz w:val="20"/>
+          <w:szCs w:val="20"/>
+        </w:rPr>
+        <w:t>Project Title: Hospital management suite</w:t>
       </w:r>
     </w:p>
     <w:p>
@@ -3825,96 +4487,115 @@
           <w:sz w:val="20"/>
           <w:szCs w:val="20"/>
         </w:rPr>
-        <w:t>: Nov 2015 - Feb 2016</w:t>
-      </w:r>
-      <w:r>
-        <w:rPr>
-          <w:rFonts w:ascii="Segoe UI" w:hAnsi="Segoe UI" w:cs="Segoe UI"/>
+        <w:t>: Sep 2012 - Jan 2013</w:t>
+      </w:r>
+    </w:p>
+    <w:p>
+      <w:pPr>
+        <w:spacing w:before="0" w:beforeAutospacing="0" w:after="0"/>
+        <w:rPr>
+          <w:rFonts w:ascii="Segoe UI" w:hAnsi="Segoe UI" w:cs="Segoe UI"/>
+          <w:color w:val="1D1B11"/>
+          <w:sz w:val="20"/>
+          <w:szCs w:val="20"/>
+        </w:rPr>
+      </w:pPr>
+      <w:r>
+        <w:rPr>
+          <w:rFonts w:ascii="Segoe UI" w:hAnsi="Segoe UI" w:cs="Segoe UI"/>
+          <w:b/>
+          <w:color w:val="1D1B11"/>
+          <w:sz w:val="20"/>
+          <w:szCs w:val="20"/>
+        </w:rPr>
+        <w:t>Role</w:t>
+      </w:r>
+      <w:r>
+        <w:rPr>
+          <w:rFonts w:ascii="Segoe UI" w:hAnsi="Segoe UI" w:cs="Segoe UI"/>
+          <w:color w:val="1D1B11"/>
+          <w:sz w:val="20"/>
+          <w:szCs w:val="20"/>
+        </w:rPr>
+        <w:t xml:space="preserve">: </w:t>
+      </w:r>
+      <w:r>
+        <w:rPr>
+          <w:rFonts w:ascii="Segoe UI" w:hAnsi="Segoe UI" w:cs="Segoe UI"/>
+          <w:color w:val="1D1B11"/>
+          <w:sz w:val="20"/>
+          <w:szCs w:val="20"/>
+        </w:rPr>
+        <w:t>Software Engineer</w:t>
+      </w:r>
+      <w:r>
+        <w:rPr>
+          <w:rFonts w:ascii="Segoe UI" w:hAnsi="Segoe UI" w:cs="Segoe UI"/>
+          <w:color w:val="1D1B11"/>
+          <w:sz w:val="20"/>
+          <w:szCs w:val="20"/>
+        </w:rPr>
+        <w:tab/>
+      </w:r>
+      <w:r>
+        <w:rPr>
+          <w:rFonts w:ascii="Segoe UI" w:hAnsi="Segoe UI" w:cs="Segoe UI"/>
+          <w:color w:val="1D1B11"/>
+          <w:sz w:val="20"/>
+          <w:szCs w:val="20"/>
+        </w:rPr>
+        <w:tab/>
+        <w:t>Team Size: 8</w:t>
+      </w:r>
+    </w:p>
+    <w:p>
+      <w:pPr>
+        <w:spacing w:before="0" w:beforeAutospacing="0" w:after="0"/>
+        <w:rPr>
+          <w:rFonts w:ascii="Segoe UI" w:hAnsi="Segoe UI" w:cs="Segoe UI"/>
+          <w:color w:val="1D1B11"/>
+          <w:sz w:val="20"/>
+          <w:szCs w:val="20"/>
+        </w:rPr>
+      </w:pPr>
+      <w:r>
+        <w:rPr>
+          <w:rFonts w:ascii="Segoe UI" w:hAnsi="Segoe UI" w:cs="Segoe UI"/>
+          <w:b/>
+          <w:color w:val="1D1B11"/>
+          <w:sz w:val="20"/>
+          <w:szCs w:val="20"/>
+        </w:rPr>
+        <w:t>Skills Used</w:t>
+      </w:r>
+      <w:r>
+        <w:rPr>
+          <w:rFonts w:ascii="Segoe UI" w:hAnsi="Segoe UI" w:cs="Segoe UI"/>
+          <w:b/>
+          <w:color w:val="1D1B11"/>
+          <w:sz w:val="20"/>
+          <w:szCs w:val="20"/>
+        </w:rPr>
+        <w:t>:</w:t>
+      </w:r>
+      <w:r>
+        <w:rPr>
+          <w:rFonts w:ascii="Segoe UI" w:hAnsi="Segoe UI" w:cs="Segoe UI"/>
+          <w:color w:val="1D1B11"/>
           <w:sz w:val="20"/>
           <w:szCs w:val="20"/>
         </w:rPr>
         <w:t xml:space="preserve"> </w:t>
       </w:r>
-    </w:p>
-    <w:p>
-      <w:pPr>
-        <w:spacing w:before="0" w:beforeAutospacing="0" w:after="0"/>
-        <w:rPr>
-          <w:rFonts w:ascii="Segoe UI" w:hAnsi="Segoe UI" w:cs="Segoe UI"/>
-          <w:b/>
-          <w:color w:val="1D1B11"/>
-          <w:sz w:val="20"/>
-          <w:szCs w:val="20"/>
-        </w:rPr>
-      </w:pPr>
-      <w:r>
-        <w:rPr>
-          <w:rFonts w:ascii="Segoe UI" w:hAnsi="Segoe UI" w:cs="Segoe UI"/>
-          <w:b/>
-          <w:color w:val="1D1B11"/>
-          <w:sz w:val="20"/>
-          <w:szCs w:val="20"/>
-        </w:rPr>
-        <w:t>Skill Used</w:t>
-      </w:r>
-      <w:r>
-        <w:rPr>
-          <w:rFonts w:ascii="Segoe UI" w:hAnsi="Segoe UI" w:cs="Segoe UI"/>
-          <w:color w:val="1D1B11"/>
-          <w:sz w:val="20"/>
-          <w:szCs w:val="20"/>
-        </w:rPr>
-        <w:t xml:space="preserve">: </w:t>
-      </w:r>
-      <w:r>
-        <w:rPr>
-          <w:rFonts w:ascii="Segoe UI" w:hAnsi="Segoe UI" w:cs="Segoe UI"/>
-          <w:b/>
-          <w:color w:val="1D1B11"/>
-          <w:sz w:val="20"/>
-          <w:szCs w:val="20"/>
-        </w:rPr>
-        <w:t>OneOps,</w:t>
-      </w:r>
-      <w:r>
-        <w:rPr>
-          <w:rFonts w:ascii="Segoe UI" w:hAnsi="Segoe UI" w:cs="Segoe UI"/>
-          <w:b/>
-          <w:color w:val="1D1B11"/>
-          <w:sz w:val="20"/>
-          <w:szCs w:val="20"/>
-        </w:rPr>
-        <w:t xml:space="preserve"> </w:t>
-      </w:r>
-      <w:r>
-        <w:rPr>
-          <w:rFonts w:ascii="Segoe UI" w:hAnsi="Segoe UI" w:cs="Segoe UI"/>
-          <w:b/>
-          <w:color w:val="1D1B11"/>
-          <w:sz w:val="20"/>
-          <w:szCs w:val="20"/>
-        </w:rPr>
-        <w:t>Jenkins, Maven</w:t>
-      </w:r>
-      <w:r>
-        <w:rPr>
-          <w:rFonts w:ascii="Segoe UI" w:hAnsi="Segoe UI" w:cs="Segoe UI"/>
-          <w:b/>
-          <w:color w:val="1D1B11"/>
-          <w:sz w:val="20"/>
-          <w:szCs w:val="20"/>
-        </w:rPr>
-        <w:t>,</w:t>
-      </w:r>
-      <w:r>
-        <w:rPr>
-          <w:rFonts w:ascii="Segoe UI" w:hAnsi="Segoe UI" w:cs="Segoe UI"/>
-          <w:b/>
-          <w:color w:val="1D1B11"/>
-          <w:sz w:val="20"/>
-          <w:szCs w:val="20"/>
-        </w:rPr>
-        <w:t xml:space="preserve"> BitBucket</w:t>
+      <w:r>
+        <w:rPr>
+          <w:rFonts w:ascii="Segoe UI" w:hAnsi="Segoe UI" w:cs="Segoe UI"/>
+          <w:b/>
+          <w:color w:val="1D1B11"/>
+          <w:sz w:val="20"/>
+          <w:szCs w:val="20"/>
+        </w:rPr>
+        <w:t>Net Beans IDE, Swings, MySQL Database, Jasper Reports</w:t>
       </w:r>
     </w:p>
     <w:p>
@@ -3944,23 +4625,11 @@
           <w:sz w:val="20"/>
           <w:szCs w:val="20"/>
         </w:rPr>
-        <w:t xml:space="preserve"> </w:t>
-      </w:r>
-      <w:r>
-        <w:rPr>
-          <w:rFonts w:ascii="Segoe UI" w:hAnsi="Segoe UI" w:cs="Segoe UI"/>
-          <w:color w:val="1D1B11"/>
-          <w:sz w:val="20"/>
-          <w:szCs w:val="20"/>
-        </w:rPr>
-        <w:t>Build and Release</w:t>
-      </w:r>
-    </w:p>
-    <w:p>
-      <w:pPr>
-        <w:pBdr>
-          <w:bottom w:val="single" w:sz="6" w:space="1" w:color="auto"/>
-        </w:pBdr>
+        <w:t xml:space="preserve"> Analysis, Design and Coding</w:t>
+      </w:r>
+    </w:p>
+    <w:p>
+      <w:pPr>
         <w:spacing w:before="0" w:beforeAutospacing="0" w:after="0"/>
         <w:rPr>
           <w:rFonts w:ascii="Segoe UI" w:hAnsi="Segoe UI" w:cs="Segoe UI"/>
@@ -3986,1023 +4655,17 @@
           <w:sz w:val="20"/>
           <w:szCs w:val="20"/>
         </w:rPr>
-        <w:t xml:space="preserve"> The NextGen Pricing System suggests the best price at which an item of apparel or accessory will sell. </w:t>
-      </w:r>
-      <w:r>
-        <w:rPr>
-          <w:rFonts w:ascii="Segoe UI" w:hAnsi="Segoe UI" w:cs="Segoe UI"/>
-          <w:color w:val="1D1B11"/>
-          <w:sz w:val="20"/>
-          <w:szCs w:val="20"/>
-        </w:rPr>
-        <w:t>We did automation by using Jenkins, BitBucket Tools</w:t>
-      </w:r>
-    </w:p>
-    <w:p>
-      <w:pPr>
-        <w:spacing w:before="0" w:beforeAutospacing="0" w:after="0"/>
-        <w:rPr>
-          <w:rFonts w:ascii="Segoe UI" w:hAnsi="Segoe UI" w:cs="Segoe UI"/>
-          <w:b/>
-          <w:color w:val="1D1B11"/>
-          <w:sz w:val="20"/>
-          <w:szCs w:val="20"/>
-          <w:u w:val="single"/>
-        </w:rPr>
-      </w:pPr>
-    </w:p>
-    <w:p>
-      <w:pPr>
-        <w:spacing w:before="0" w:beforeAutospacing="0" w:after="0"/>
-        <w:rPr>
-          <w:rFonts w:ascii="Segoe UI" w:hAnsi="Segoe UI" w:cs="Segoe UI"/>
-          <w:color w:val="1D1B11"/>
-          <w:sz w:val="20"/>
-          <w:szCs w:val="20"/>
-        </w:rPr>
-      </w:pPr>
-      <w:r>
-        <w:rPr>
-          <w:rFonts w:ascii="Segoe UI" w:hAnsi="Segoe UI" w:cs="Segoe UI"/>
-          <w:b/>
-          <w:color w:val="1D1B11"/>
-          <w:sz w:val="20"/>
-          <w:szCs w:val="20"/>
-          <w:u w:val="single"/>
-        </w:rPr>
-        <w:t xml:space="preserve">Project </w:t>
-      </w:r>
-      <w:r>
-        <w:rPr>
-          <w:rFonts w:ascii="Segoe UI" w:hAnsi="Segoe UI" w:cs="Segoe UI"/>
-          <w:b/>
-          <w:color w:val="1D1B11"/>
-          <w:sz w:val="20"/>
-          <w:szCs w:val="20"/>
-          <w:u w:val="single"/>
-        </w:rPr>
-        <w:t>5</w:t>
-      </w:r>
-      <w:r>
-        <w:rPr>
-          <w:rFonts w:ascii="Segoe UI" w:hAnsi="Segoe UI" w:cs="Segoe UI"/>
-          <w:b/>
-          <w:color w:val="1D1B11"/>
-          <w:sz w:val="20"/>
-          <w:szCs w:val="20"/>
-          <w:u w:val="single"/>
-        </w:rPr>
-        <w:t>#</w:t>
-      </w:r>
-      <w:r>
-        <w:rPr>
-          <w:rFonts w:ascii="Segoe UI" w:hAnsi="Segoe UI" w:cs="Segoe UI"/>
-          <w:color w:val="1D1B11"/>
-          <w:sz w:val="20"/>
-          <w:szCs w:val="20"/>
-        </w:rPr>
-        <w:t>:</w:t>
-      </w:r>
-      <w:r>
-        <w:rPr>
-          <w:rFonts w:ascii="Segoe UI" w:hAnsi="Segoe UI" w:cs="Segoe UI"/>
-          <w:color w:val="1D1B11"/>
-          <w:sz w:val="20"/>
-          <w:szCs w:val="20"/>
-        </w:rPr>
-        <w:t xml:space="preserve"> </w:t>
-      </w:r>
-      <w:r>
-        <w:rPr>
-          <w:rFonts w:ascii="Segoe UI" w:hAnsi="Segoe UI" w:cs="Segoe UI"/>
-          <w:b/>
-          <w:color w:val="1D1B11"/>
-          <w:sz w:val="20"/>
-          <w:szCs w:val="20"/>
-        </w:rPr>
-        <w:t>Global Logistics System</w:t>
-      </w:r>
-    </w:p>
-    <w:p>
-      <w:pPr>
-        <w:spacing w:before="0" w:beforeAutospacing="0" w:after="0"/>
-        <w:rPr>
-          <w:rFonts w:ascii="Segoe UI" w:hAnsi="Segoe UI" w:cs="Segoe UI"/>
-          <w:color w:val="1D1B11"/>
-          <w:sz w:val="20"/>
-          <w:szCs w:val="20"/>
-        </w:rPr>
-      </w:pPr>
-      <w:r>
-        <w:rPr>
-          <w:rFonts w:ascii="Segoe UI" w:hAnsi="Segoe UI" w:cs="Segoe UI"/>
-          <w:noProof/>
-          <w:sz w:val="20"/>
-          <w:szCs w:val="20"/>
-        </w:rPr>
-        <w:drawing>
-          <wp:anchor distT="0" distB="0" distL="114300" distR="114300" simplePos="0" relativeHeight="251665408" behindDoc="0" locked="0" layoutInCell="1" allowOverlap="1" wp14:anchorId="60C4BA33" wp14:editId="76281635">
-            <wp:simplePos x="0" y="0"/>
-            <wp:positionH relativeFrom="column">
-              <wp:posOffset>4143375</wp:posOffset>
-            </wp:positionH>
-            <wp:positionV relativeFrom="paragraph">
-              <wp:posOffset>5715</wp:posOffset>
-            </wp:positionV>
-            <wp:extent cx="1181100" cy="361950"/>
-            <wp:effectExtent l="0" t="0" r="0" b="0"/>
-            <wp:wrapSquare wrapText="bothSides"/>
-            <wp:docPr id="7" name="Picture 7" descr="Image result for walmart"/>
-            <wp:cNvGraphicFramePr>
-              <a:graphicFrameLocks xmlns:a="http://schemas.openxmlformats.org/drawingml/2006/main" noChangeAspect="1"/>
-            </wp:cNvGraphicFramePr>
-            <a:graphic xmlns:a="http://schemas.openxmlformats.org/drawingml/2006/main">
-              <a:graphicData uri="http://schemas.openxmlformats.org/drawingml/2006/picture">
-                <pic:pic xmlns:pic="http://schemas.openxmlformats.org/drawingml/2006/picture">
-                  <pic:nvPicPr>
-                    <pic:cNvPr id="0" name="Picture 16" descr="Image result for walmart"/>
-                    <pic:cNvPicPr>
-                      <a:picLocks noChangeAspect="1" noChangeArrowheads="1"/>
-                    </pic:cNvPicPr>
-                  </pic:nvPicPr>
-                  <pic:blipFill>
-                    <a:blip r:embed="rId14" cstate="print">
-                      <a:extLst>
-                        <a:ext uri="{28A0092B-C50C-407E-A947-70E740481C1C}">
-                          <a14:useLocalDpi xmlns:a14="http://schemas.microsoft.com/office/drawing/2010/main" val="0"/>
-                        </a:ext>
-                      </a:extLst>
-                    </a:blip>
-                    <a:srcRect/>
-                    <a:stretch>
-                      <a:fillRect/>
-                    </a:stretch>
-                  </pic:blipFill>
-                  <pic:spPr bwMode="auto">
-                    <a:xfrm>
-                      <a:off x="0" y="0"/>
-                      <a:ext cx="1181100" cy="361950"/>
-                    </a:xfrm>
-                    <a:prstGeom prst="rect">
-                      <a:avLst/>
-                    </a:prstGeom>
-                    <a:noFill/>
-                    <a:ln>
-                      <a:noFill/>
-                    </a:ln>
-                  </pic:spPr>
-                </pic:pic>
-              </a:graphicData>
-            </a:graphic>
-          </wp:anchor>
-        </w:drawing>
-      </w:r>
-      <w:r>
-        <w:rPr>
-          <w:rFonts w:ascii="Segoe UI" w:hAnsi="Segoe UI" w:cs="Segoe UI"/>
-          <w:b/>
-          <w:color w:val="1D1B11"/>
-          <w:sz w:val="20"/>
-          <w:szCs w:val="20"/>
-        </w:rPr>
-        <w:t>Duration</w:t>
-      </w:r>
-      <w:r>
-        <w:rPr>
-          <w:rFonts w:ascii="Segoe UI" w:hAnsi="Segoe UI" w:cs="Segoe UI"/>
-          <w:color w:val="1D1B11"/>
-          <w:sz w:val="20"/>
-          <w:szCs w:val="20"/>
-        </w:rPr>
-        <w:t>: Nov 2014 - Sep 2015</w:t>
-      </w:r>
-    </w:p>
-    <w:p>
-      <w:pPr>
-        <w:spacing w:before="0" w:beforeAutospacing="0" w:after="0"/>
-        <w:rPr>
-          <w:rFonts w:ascii="Segoe UI" w:hAnsi="Segoe UI" w:cs="Segoe UI"/>
-          <w:color w:val="1D1B11"/>
-          <w:sz w:val="20"/>
-          <w:szCs w:val="20"/>
-        </w:rPr>
-      </w:pPr>
-      <w:r>
-        <w:rPr>
-          <w:rFonts w:ascii="Segoe UI" w:hAnsi="Segoe UI" w:cs="Segoe UI"/>
-          <w:b/>
-          <w:color w:val="1D1B11"/>
-          <w:sz w:val="20"/>
-          <w:szCs w:val="20"/>
-        </w:rPr>
-        <w:t>Skill Used:</w:t>
-      </w:r>
-      <w:r>
-        <w:rPr>
-          <w:rFonts w:ascii="Segoe UI" w:hAnsi="Segoe UI" w:cs="Segoe UI"/>
-          <w:color w:val="1D1B11"/>
-          <w:sz w:val="20"/>
-          <w:szCs w:val="20"/>
-        </w:rPr>
-        <w:t xml:space="preserve"> </w:t>
-      </w:r>
-      <w:r>
-        <w:rPr>
-          <w:rFonts w:ascii="Segoe UI" w:hAnsi="Segoe UI" w:cs="Segoe UI"/>
-          <w:b/>
-          <w:color w:val="1D1B11"/>
-          <w:sz w:val="20"/>
-          <w:szCs w:val="20"/>
-        </w:rPr>
-        <w:t>Jenkins, GIT, Automation scripts</w:t>
-      </w:r>
-    </w:p>
-    <w:p>
-      <w:pPr>
-        <w:pBdr>
-          <w:bottom w:val="single" w:sz="6" w:space="1" w:color="auto"/>
-        </w:pBdr>
-        <w:spacing w:before="0" w:beforeAutospacing="0" w:after="0"/>
-        <w:rPr>
-          <w:rFonts w:ascii="Segoe UI" w:hAnsi="Segoe UI" w:cs="Segoe UI"/>
-          <w:color w:val="1D1B11"/>
-          <w:sz w:val="20"/>
-          <w:szCs w:val="20"/>
-        </w:rPr>
-      </w:pPr>
-      <w:r>
-        <w:rPr>
-          <w:rFonts w:ascii="Segoe UI" w:hAnsi="Segoe UI" w:cs="Segoe UI"/>
-          <w:b/>
-          <w:color w:val="1D1B11"/>
-          <w:sz w:val="20"/>
-          <w:szCs w:val="20"/>
-        </w:rPr>
-        <w:t>Project Details:</w:t>
-      </w:r>
-      <w:r>
-        <w:rPr>
-          <w:rFonts w:ascii="Segoe UI" w:hAnsi="Segoe UI" w:cs="Segoe UI"/>
-          <w:color w:val="1D1B11"/>
-          <w:sz w:val="20"/>
-          <w:szCs w:val="20"/>
-        </w:rPr>
-        <w:t xml:space="preserve"> Wal-Marts highly-automated distribution centers, which operate 24 hours a day and are served by Wal-Marts truck </w:t>
-      </w:r>
-      <w:r>
-        <w:rPr>
-          <w:rFonts w:ascii="Segoe UI" w:hAnsi="Segoe UI" w:cs="Segoe UI"/>
-          <w:color w:val="1D1B11"/>
-          <w:sz w:val="20"/>
-          <w:szCs w:val="20"/>
-        </w:rPr>
-        <w:t xml:space="preserve">fleet. </w:t>
-      </w:r>
-      <w:r>
-        <w:rPr>
-          <w:rFonts w:ascii="Segoe UI" w:hAnsi="Segoe UI" w:cs="Segoe UI"/>
-          <w:color w:val="1D1B11"/>
-          <w:sz w:val="20"/>
-          <w:szCs w:val="20"/>
-        </w:rPr>
-        <w:t>My role as a Release Engineer. I will checkout the current version code from repo, build that code and deploying that it specified DC's and Testing that app is UP or not.</w:t>
-      </w:r>
-    </w:p>
-    <w:p>
-      <w:pPr>
-        <w:pBdr>
-          <w:bottom w:val="single" w:sz="6" w:space="1" w:color="auto"/>
-        </w:pBdr>
-        <w:spacing w:before="0" w:beforeAutospacing="0" w:after="0"/>
-        <w:rPr>
-          <w:rFonts w:ascii="Segoe UI" w:hAnsi="Segoe UI" w:cs="Segoe UI"/>
-          <w:color w:val="1D1B11"/>
-          <w:sz w:val="20"/>
-          <w:szCs w:val="20"/>
-        </w:rPr>
-      </w:pPr>
-      <w:r>
-        <w:rPr>
-          <w:rFonts w:ascii="Segoe UI" w:hAnsi="Segoe UI" w:cs="Segoe UI"/>
-          <w:color w:val="1D1B11"/>
-          <w:sz w:val="20"/>
-          <w:szCs w:val="20"/>
-        </w:rPr>
-        <w:t xml:space="preserve"> </w:t>
-      </w:r>
-    </w:p>
-    <w:p>
-      <w:pPr>
-        <w:spacing w:before="0" w:beforeAutospacing="0" w:after="0"/>
-        <w:rPr>
-          <w:rFonts w:ascii="Segoe UI" w:hAnsi="Segoe UI" w:cs="Segoe UI"/>
-          <w:color w:val="1D1B11"/>
-          <w:sz w:val="20"/>
-          <w:szCs w:val="20"/>
-        </w:rPr>
-      </w:pPr>
-    </w:p>
-    <w:p>
-      <w:pPr>
-        <w:spacing w:before="0" w:beforeAutospacing="0" w:after="0"/>
-        <w:rPr>
-          <w:rFonts w:ascii="Segoe UI" w:hAnsi="Segoe UI" w:cs="Segoe UI"/>
-          <w:b/>
-          <w:color w:val="1D1B11"/>
-          <w:sz w:val="20"/>
-          <w:szCs w:val="20"/>
-        </w:rPr>
-      </w:pPr>
-      <w:r>
-        <w:rPr>
-          <w:rFonts w:ascii="Segoe UI" w:hAnsi="Segoe UI" w:cs="Segoe UI"/>
-          <w:noProof/>
+        <w:t xml:space="preserve"> Hospital Automation System has been developed for the computerization of the activities of core functionalities of the hospital. This project mainly focuses on the Registration Module, which contains patient details, installment amount details, intimation details. Appointment </w:t>
+      </w:r>
+      <w:r>
+        <w:rPr>
+          <w:rFonts w:ascii="Segoe UI" w:hAnsi="Segoe UI" w:cs="Segoe UI"/>
+          <w:color w:val="1D1B11"/>
           <w:sz w:val="20"/>
           <w:szCs w:val="20"/>
         </w:rPr>
         <w:lastRenderedPageBreak/>
-        <w:drawing>
-          <wp:anchor distT="0" distB="0" distL="114300" distR="114300" simplePos="0" relativeHeight="251667456" behindDoc="0" locked="0" layoutInCell="1" allowOverlap="1" wp14:anchorId="7045B08C" wp14:editId="3C92D363">
-            <wp:simplePos x="0" y="0"/>
-            <wp:positionH relativeFrom="margin">
-              <wp:posOffset>4208145</wp:posOffset>
-            </wp:positionH>
-            <wp:positionV relativeFrom="paragraph">
-              <wp:posOffset>0</wp:posOffset>
-            </wp:positionV>
-            <wp:extent cx="952500" cy="257175"/>
-            <wp:effectExtent l="0" t="0" r="0" b="9525"/>
-            <wp:wrapSquare wrapText="bothSides"/>
-            <wp:docPr id="10" name="Picture 10"/>
-            <wp:cNvGraphicFramePr>
-              <a:graphicFrameLocks xmlns:a="http://schemas.openxmlformats.org/drawingml/2006/main" noChangeAspect="1"/>
-            </wp:cNvGraphicFramePr>
-            <a:graphic xmlns:a="http://schemas.openxmlformats.org/drawingml/2006/main">
-              <a:graphicData uri="http://schemas.openxmlformats.org/drawingml/2006/picture">
-                <pic:pic xmlns:pic="http://schemas.openxmlformats.org/drawingml/2006/picture">
-                  <pic:nvPicPr>
-                    <pic:cNvPr id="1" name=""/>
-                    <pic:cNvPicPr/>
-                  </pic:nvPicPr>
-                  <pic:blipFill>
-                    <a:blip r:embed="rId15">
-                      <a:extLst>
-                        <a:ext uri="{28A0092B-C50C-407E-A947-70E740481C1C}">
-                          <a14:useLocalDpi xmlns:a14="http://schemas.microsoft.com/office/drawing/2010/main" val="0"/>
-                        </a:ext>
-                      </a:extLst>
-                    </a:blip>
-                    <a:stretch>
-                      <a:fillRect/>
-                    </a:stretch>
-                  </pic:blipFill>
-                  <pic:spPr>
-                    <a:xfrm>
-                      <a:off x="0" y="0"/>
-                      <a:ext cx="952500" cy="257175"/>
-                    </a:xfrm>
-                    <a:prstGeom prst="rect">
-                      <a:avLst/>
-                    </a:prstGeom>
-                  </pic:spPr>
-                </pic:pic>
-              </a:graphicData>
-            </a:graphic>
-            <wp14:sizeRelH relativeFrom="margin">
-              <wp14:pctWidth>0</wp14:pctWidth>
-            </wp14:sizeRelH>
-            <wp14:sizeRelV relativeFrom="margin">
-              <wp14:pctHeight>0</wp14:pctHeight>
-            </wp14:sizeRelV>
-          </wp:anchor>
-        </w:drawing>
-      </w:r>
-      <w:r>
-        <w:rPr>
-          <w:rFonts w:ascii="Segoe UI" w:hAnsi="Segoe UI" w:cs="Segoe UI"/>
-          <w:b/>
-          <w:color w:val="1D1B11"/>
-          <w:sz w:val="20"/>
-          <w:szCs w:val="20"/>
-          <w:u w:val="single"/>
-        </w:rPr>
-        <w:t xml:space="preserve">Project </w:t>
-      </w:r>
-      <w:r>
-        <w:rPr>
-          <w:rFonts w:ascii="Segoe UI" w:hAnsi="Segoe UI" w:cs="Segoe UI"/>
-          <w:b/>
-          <w:color w:val="1D1B11"/>
-          <w:sz w:val="20"/>
-          <w:szCs w:val="20"/>
-          <w:u w:val="single"/>
-        </w:rPr>
-        <w:t>6</w:t>
-      </w:r>
-      <w:r>
-        <w:rPr>
-          <w:rFonts w:ascii="Segoe UI" w:hAnsi="Segoe UI" w:cs="Segoe UI"/>
-          <w:b/>
-          <w:color w:val="1D1B11"/>
-          <w:sz w:val="20"/>
-          <w:szCs w:val="20"/>
-          <w:u w:val="single"/>
-        </w:rPr>
-        <w:t>#</w:t>
-      </w:r>
-      <w:r>
-        <w:rPr>
-          <w:rFonts w:ascii="Segoe UI" w:hAnsi="Segoe UI" w:cs="Segoe UI"/>
-          <w:b/>
-          <w:color w:val="1D1B11"/>
-          <w:sz w:val="20"/>
-          <w:szCs w:val="20"/>
-        </w:rPr>
-        <w:t xml:space="preserve">: CrunchPrep - </w:t>
-      </w:r>
-      <w:r>
-        <w:rPr>
-          <w:rFonts w:ascii="Segoe UI" w:hAnsi="Segoe UI" w:cs="Segoe UI"/>
-          <w:b/>
-          <w:color w:val="1D1B11"/>
-          <w:sz w:val="20"/>
-          <w:szCs w:val="20"/>
-        </w:rPr>
-        <w:t>Online GRE</w:t>
-      </w:r>
-    </w:p>
-    <w:p>
-      <w:pPr>
-        <w:spacing w:before="0" w:beforeAutospacing="0" w:after="0"/>
-        <w:rPr>
-          <w:rFonts w:ascii="Segoe UI" w:hAnsi="Segoe UI" w:cs="Segoe UI"/>
-          <w:color w:val="1D1B11"/>
-          <w:sz w:val="20"/>
-          <w:szCs w:val="20"/>
-        </w:rPr>
-      </w:pPr>
-      <w:r>
-        <w:rPr>
-          <w:rFonts w:ascii="Segoe UI" w:hAnsi="Segoe UI" w:cs="Segoe UI"/>
-          <w:color w:val="1D1B11"/>
-          <w:sz w:val="20"/>
-          <w:szCs w:val="20"/>
-        </w:rPr>
-        <w:t>Duration: Jan 2014 - Jun 2014</w:t>
-      </w:r>
-    </w:p>
-    <w:p>
-      <w:pPr>
-        <w:spacing w:before="0" w:beforeAutospacing="0" w:after="0"/>
-        <w:rPr>
-          <w:rFonts w:ascii="Segoe UI" w:hAnsi="Segoe UI" w:cs="Segoe UI"/>
-          <w:color w:val="1D1B11"/>
-          <w:sz w:val="20"/>
-          <w:szCs w:val="20"/>
-        </w:rPr>
-      </w:pPr>
-      <w:r>
-        <w:rPr>
-          <w:rFonts w:ascii="Segoe UI" w:hAnsi="Segoe UI" w:cs="Segoe UI"/>
-          <w:b/>
-          <w:color w:val="1D1B11"/>
-          <w:sz w:val="20"/>
-          <w:szCs w:val="20"/>
-        </w:rPr>
-        <w:t>Skill Used:</w:t>
-      </w:r>
-      <w:r>
-        <w:rPr>
-          <w:rFonts w:ascii="Segoe UI" w:hAnsi="Segoe UI" w:cs="Segoe UI"/>
-          <w:color w:val="1D1B11"/>
-          <w:sz w:val="20"/>
-          <w:szCs w:val="20"/>
-        </w:rPr>
-        <w:t xml:space="preserve"> </w:t>
-      </w:r>
-      <w:r>
-        <w:rPr>
-          <w:rFonts w:ascii="Segoe UI" w:hAnsi="Segoe UI" w:cs="Segoe UI"/>
-          <w:b/>
-          <w:color w:val="1D1B11"/>
-          <w:sz w:val="20"/>
-          <w:szCs w:val="20"/>
-        </w:rPr>
-        <w:t xml:space="preserve">Eclipse IDE, MySQL Database, Jasper Reports, Struts, </w:t>
-      </w:r>
-      <w:r>
-        <w:rPr>
-          <w:rFonts w:ascii="Segoe UI" w:hAnsi="Segoe UI" w:cs="Segoe UI"/>
-          <w:b/>
-          <w:color w:val="1D1B11"/>
-          <w:sz w:val="20"/>
-          <w:szCs w:val="20"/>
-        </w:rPr>
-        <w:t>HTML, Servlets</w:t>
-      </w:r>
-      <w:r>
-        <w:rPr>
-          <w:rFonts w:ascii="Segoe UI" w:hAnsi="Segoe UI" w:cs="Segoe UI"/>
-          <w:b/>
-          <w:color w:val="1D1B11"/>
-          <w:sz w:val="20"/>
-          <w:szCs w:val="20"/>
-        </w:rPr>
-        <w:t>, JNDI, Hibernate</w:t>
-      </w:r>
-    </w:p>
-    <w:p>
-      <w:pPr>
-        <w:spacing w:before="0" w:beforeAutospacing="0" w:after="0"/>
-        <w:rPr>
-          <w:rFonts w:ascii="Segoe UI" w:hAnsi="Segoe UI" w:cs="Segoe UI"/>
-          <w:color w:val="1D1B11"/>
-          <w:sz w:val="20"/>
-          <w:szCs w:val="20"/>
-        </w:rPr>
-      </w:pPr>
-      <w:r>
-        <w:rPr>
-          <w:rFonts w:ascii="Segoe UI" w:hAnsi="Segoe UI" w:cs="Segoe UI"/>
-          <w:b/>
-          <w:color w:val="1D1B11"/>
-          <w:sz w:val="20"/>
-          <w:szCs w:val="20"/>
-        </w:rPr>
-        <w:t>Role Description:</w:t>
-      </w:r>
-      <w:r>
-        <w:rPr>
-          <w:rFonts w:ascii="Segoe UI" w:hAnsi="Segoe UI" w:cs="Segoe UI"/>
-          <w:color w:val="1D1B11"/>
-          <w:sz w:val="20"/>
-          <w:szCs w:val="20"/>
-        </w:rPr>
-        <w:t xml:space="preserve"> Analyses, Design and Coding</w:t>
-      </w:r>
-    </w:p>
-    <w:p>
-      <w:pPr>
-        <w:pBdr>
-          <w:bottom w:val="single" w:sz="6" w:space="1" w:color="auto"/>
-        </w:pBdr>
-        <w:spacing w:before="0" w:beforeAutospacing="0" w:after="0"/>
-        <w:rPr>
-          <w:rFonts w:ascii="Segoe UI" w:hAnsi="Segoe UI" w:cs="Segoe UI"/>
-          <w:color w:val="1D1B11"/>
-          <w:sz w:val="20"/>
-          <w:szCs w:val="20"/>
-        </w:rPr>
-      </w:pPr>
-      <w:r>
-        <w:rPr>
-          <w:rFonts w:ascii="Segoe UI" w:hAnsi="Segoe UI" w:cs="Segoe UI"/>
-          <w:b/>
-          <w:color w:val="1D1B11"/>
-          <w:sz w:val="20"/>
-          <w:szCs w:val="20"/>
-        </w:rPr>
-        <w:t>Project Details</w:t>
-      </w:r>
-      <w:r>
-        <w:rPr>
-          <w:rFonts w:ascii="Segoe UI" w:hAnsi="Segoe UI" w:cs="Segoe UI"/>
-          <w:color w:val="1D1B11"/>
-          <w:sz w:val="20"/>
-          <w:szCs w:val="20"/>
-        </w:rPr>
-        <w:t xml:space="preserve">: </w:t>
-      </w:r>
-      <w:r>
-        <w:rPr>
-          <w:rFonts w:ascii="Segoe UI" w:hAnsi="Segoe UI" w:cs="Segoe UI"/>
-          <w:color w:val="1D1B11"/>
-          <w:sz w:val="20"/>
-          <w:szCs w:val="20"/>
-        </w:rPr>
-        <w:t xml:space="preserve">CrunchPrep is an </w:t>
-      </w:r>
-      <w:r>
-        <w:rPr>
-          <w:rFonts w:ascii="Segoe UI" w:hAnsi="Segoe UI" w:cs="Segoe UI"/>
-          <w:color w:val="1D1B11"/>
-          <w:sz w:val="20"/>
-          <w:szCs w:val="20"/>
-        </w:rPr>
-        <w:t xml:space="preserve">Online GRE application fully developed in java. The main goal of this application is provide the best practices for the Students who are preparing for GRE Exam. This includes Online Practice Test; test Reports, Statistics of Students and Progress Report. This app also contains a Forum for communicating with the Experts in GRE </w:t>
-      </w:r>
-      <w:r>
-        <w:rPr>
-          <w:rFonts w:ascii="Segoe UI" w:hAnsi="Segoe UI" w:cs="Segoe UI"/>
-          <w:color w:val="1D1B11"/>
-          <w:sz w:val="20"/>
-          <w:szCs w:val="20"/>
-        </w:rPr>
-        <w:t>Teaching.</w:t>
-      </w:r>
-    </w:p>
-    <w:p>
-      <w:pPr>
-        <w:spacing w:before="0" w:beforeAutospacing="0" w:after="0"/>
-        <w:rPr>
-          <w:rFonts w:ascii="Segoe UI" w:hAnsi="Segoe UI" w:cs="Segoe UI"/>
-          <w:b/>
-          <w:color w:val="1D1B11"/>
-          <w:sz w:val="20"/>
-          <w:szCs w:val="20"/>
-          <w:u w:val="single"/>
-        </w:rPr>
-      </w:pPr>
-    </w:p>
-    <w:p>
-      <w:pPr>
-        <w:spacing w:before="0" w:beforeAutospacing="0" w:after="0"/>
-        <w:rPr>
-          <w:rFonts w:ascii="Segoe UI" w:hAnsi="Segoe UI" w:cs="Segoe UI"/>
-          <w:color w:val="1D1B11"/>
-          <w:sz w:val="20"/>
-          <w:szCs w:val="20"/>
-        </w:rPr>
-      </w:pPr>
-      <w:r>
-        <w:rPr>
-          <w:rFonts w:ascii="Segoe UI" w:hAnsi="Segoe UI" w:cs="Segoe UI"/>
-          <w:b/>
-          <w:color w:val="1D1B11"/>
-          <w:sz w:val="20"/>
-          <w:szCs w:val="20"/>
-          <w:u w:val="single"/>
-        </w:rPr>
-        <w:t xml:space="preserve">Project </w:t>
-      </w:r>
-      <w:r>
-        <w:rPr>
-          <w:rFonts w:ascii="Segoe UI" w:hAnsi="Segoe UI" w:cs="Segoe UI"/>
-          <w:b/>
-          <w:color w:val="1D1B11"/>
-          <w:sz w:val="20"/>
-          <w:szCs w:val="20"/>
-          <w:u w:val="single"/>
-        </w:rPr>
-        <w:t>7</w:t>
-      </w:r>
-      <w:r>
-        <w:rPr>
-          <w:rFonts w:ascii="Segoe UI" w:hAnsi="Segoe UI" w:cs="Segoe UI"/>
-          <w:b/>
-          <w:color w:val="1D1B11"/>
-          <w:sz w:val="20"/>
-          <w:szCs w:val="20"/>
-          <w:u w:val="single"/>
-        </w:rPr>
-        <w:t>#</w:t>
-      </w:r>
-      <w:r>
-        <w:rPr>
-          <w:rFonts w:ascii="Segoe UI" w:hAnsi="Segoe UI" w:cs="Segoe UI"/>
-          <w:color w:val="1D1B11"/>
-          <w:sz w:val="20"/>
-          <w:szCs w:val="20"/>
-          <w:u w:val="single"/>
-        </w:rPr>
-        <w:t>:</w:t>
-      </w:r>
-      <w:r>
-        <w:rPr>
-          <w:rFonts w:ascii="Segoe UI" w:hAnsi="Segoe UI" w:cs="Segoe UI"/>
-          <w:color w:val="1D1B11"/>
-          <w:sz w:val="20"/>
-          <w:szCs w:val="20"/>
-        </w:rPr>
-        <w:t xml:space="preserve"> </w:t>
-      </w:r>
-      <w:r>
-        <w:rPr>
-          <w:rFonts w:ascii="Segoe UI" w:hAnsi="Segoe UI" w:cs="Segoe UI"/>
-          <w:b/>
-          <w:color w:val="1D1B11"/>
-          <w:sz w:val="20"/>
-          <w:szCs w:val="20"/>
-        </w:rPr>
-        <w:t>I</w:t>
-      </w:r>
-      <w:r>
-        <w:rPr>
-          <w:rFonts w:ascii="Segoe UI" w:hAnsi="Segoe UI" w:cs="Segoe UI"/>
-          <w:b/>
-          <w:color w:val="1D1B11"/>
-          <w:sz w:val="20"/>
-          <w:szCs w:val="20"/>
-        </w:rPr>
-        <w:t>nventory Management S</w:t>
-      </w:r>
-      <w:r>
-        <w:rPr>
-          <w:rFonts w:ascii="Segoe UI" w:hAnsi="Segoe UI" w:cs="Segoe UI"/>
-          <w:b/>
-          <w:color w:val="1D1B11"/>
-          <w:sz w:val="20"/>
-          <w:szCs w:val="20"/>
-        </w:rPr>
-        <w:t>uite</w:t>
-      </w:r>
-    </w:p>
-    <w:p>
-      <w:pPr>
-        <w:spacing w:before="0" w:beforeAutospacing="0" w:after="0"/>
-        <w:rPr>
-          <w:rFonts w:ascii="Segoe UI" w:hAnsi="Segoe UI" w:cs="Segoe UI"/>
-          <w:color w:val="1D1B11"/>
-          <w:sz w:val="20"/>
-          <w:szCs w:val="20"/>
-        </w:rPr>
-      </w:pPr>
-      <w:r>
-        <w:rPr>
-          <w:rFonts w:ascii="Segoe UI" w:hAnsi="Segoe UI" w:cs="Segoe UI"/>
-          <w:color w:val="1D1B11"/>
-          <w:sz w:val="20"/>
-          <w:szCs w:val="20"/>
-        </w:rPr>
-        <w:t>Duration: Feb 2013 - Oct 2013</w:t>
-      </w:r>
-    </w:p>
-    <w:p>
-      <w:pPr>
-        <w:spacing w:before="0" w:beforeAutospacing="0" w:after="0"/>
-        <w:rPr>
-          <w:rFonts w:ascii="Segoe UI" w:hAnsi="Segoe UI" w:cs="Segoe UI"/>
-          <w:b/>
-          <w:color w:val="1D1B11"/>
-          <w:sz w:val="20"/>
-          <w:szCs w:val="20"/>
-        </w:rPr>
-      </w:pPr>
-      <w:r>
-        <w:rPr>
-          <w:rFonts w:ascii="Segoe UI" w:hAnsi="Segoe UI" w:cs="Segoe UI"/>
-          <w:b/>
-          <w:color w:val="1D1B11"/>
-          <w:sz w:val="20"/>
-          <w:szCs w:val="20"/>
-        </w:rPr>
-        <w:t>Skill Used: Net Beans IDE, Swings, MySQL Database, Jasper Reports</w:t>
-      </w:r>
-    </w:p>
-    <w:p>
-      <w:pPr>
-        <w:pBdr>
-          <w:bottom w:val="single" w:sz="6" w:space="1" w:color="auto"/>
-        </w:pBdr>
-        <w:spacing w:before="0" w:beforeAutospacing="0" w:after="0"/>
-        <w:rPr>
-          <w:rFonts w:ascii="Segoe UI" w:hAnsi="Segoe UI" w:cs="Segoe UI"/>
-          <w:color w:val="1D1B11"/>
-          <w:sz w:val="20"/>
-          <w:szCs w:val="20"/>
-        </w:rPr>
-      </w:pPr>
-      <w:r>
-        <w:rPr>
-          <w:rFonts w:ascii="Segoe UI" w:hAnsi="Segoe UI" w:cs="Segoe UI"/>
-          <w:b/>
-          <w:color w:val="1D1B11"/>
-          <w:sz w:val="20"/>
-          <w:szCs w:val="20"/>
-        </w:rPr>
-        <w:t>Project Details:</w:t>
-      </w:r>
-      <w:r>
-        <w:rPr>
-          <w:rFonts w:ascii="Segoe UI" w:hAnsi="Segoe UI" w:cs="Segoe UI"/>
-          <w:color w:val="1D1B11"/>
-          <w:sz w:val="20"/>
-          <w:szCs w:val="20"/>
-        </w:rPr>
-        <w:t xml:space="preserve"> Inventory Management System keeps full track of inventory from purchase till </w:t>
-      </w:r>
-      <w:r>
-        <w:rPr>
-          <w:rFonts w:ascii="Segoe UI" w:hAnsi="Segoe UI" w:cs="Segoe UI"/>
-          <w:color w:val="1D1B11"/>
-          <w:sz w:val="20"/>
-          <w:szCs w:val="20"/>
-        </w:rPr>
-        <w:t>sale. Its</w:t>
-      </w:r>
-      <w:r>
-        <w:rPr>
-          <w:rFonts w:ascii="Segoe UI" w:hAnsi="Segoe UI" w:cs="Segoe UI"/>
-          <w:color w:val="1D1B11"/>
-          <w:sz w:val="20"/>
-          <w:szCs w:val="20"/>
-        </w:rPr>
-        <w:t xml:space="preserve"> features include product and customer management; issue invoice and create purchase </w:t>
-      </w:r>
-      <w:r>
-        <w:rPr>
-          <w:rFonts w:ascii="Segoe UI" w:hAnsi="Segoe UI" w:cs="Segoe UI"/>
-          <w:color w:val="1D1B11"/>
-          <w:sz w:val="20"/>
-          <w:szCs w:val="20"/>
-        </w:rPr>
-        <w:t xml:space="preserve">order; </w:t>
-      </w:r>
-      <w:r>
-        <w:rPr>
-          <w:rFonts w:ascii="Segoe UI" w:hAnsi="Segoe UI" w:cs="Segoe UI"/>
-          <w:color w:val="1D1B11"/>
-          <w:sz w:val="20"/>
-          <w:szCs w:val="20"/>
-        </w:rPr>
-        <w:t>Generates reports for accurate inventory management and much more.</w:t>
-      </w:r>
-    </w:p>
-    <w:p>
-      <w:pPr>
-        <w:spacing w:before="0" w:beforeAutospacing="0" w:after="0"/>
-        <w:rPr>
-          <w:rFonts w:ascii="Segoe UI" w:hAnsi="Segoe UI" w:cs="Segoe UI"/>
-          <w:color w:val="1D1B11"/>
-          <w:sz w:val="20"/>
-          <w:szCs w:val="20"/>
-        </w:rPr>
-      </w:pPr>
-    </w:p>
-    <w:p>
-      <w:pPr>
-        <w:spacing w:before="0" w:beforeAutospacing="0" w:after="0"/>
-        <w:rPr>
-          <w:rFonts w:ascii="Segoe UI" w:hAnsi="Segoe UI" w:cs="Segoe UI"/>
-          <w:b/>
-          <w:color w:val="1D1B11"/>
-          <w:sz w:val="20"/>
-          <w:szCs w:val="20"/>
-          <w:u w:val="single"/>
-        </w:rPr>
-      </w:pPr>
-      <w:r>
-        <w:rPr>
-          <w:rFonts w:ascii="Segoe UI" w:hAnsi="Segoe UI" w:cs="Segoe UI"/>
-          <w:b/>
-          <w:color w:val="1D1B11"/>
-          <w:sz w:val="20"/>
-          <w:szCs w:val="20"/>
-          <w:u w:val="single"/>
-        </w:rPr>
-        <w:t xml:space="preserve">Project </w:t>
-      </w:r>
-      <w:r>
-        <w:rPr>
-          <w:rFonts w:ascii="Segoe UI" w:hAnsi="Segoe UI" w:cs="Segoe UI"/>
-          <w:b/>
-          <w:color w:val="1D1B11"/>
-          <w:sz w:val="20"/>
-          <w:szCs w:val="20"/>
-          <w:u w:val="single"/>
-        </w:rPr>
-        <w:t>8</w:t>
-      </w:r>
-      <w:r>
-        <w:rPr>
-          <w:rFonts w:ascii="Segoe UI" w:hAnsi="Segoe UI" w:cs="Segoe UI"/>
-          <w:b/>
-          <w:color w:val="1D1B11"/>
-          <w:sz w:val="20"/>
-          <w:szCs w:val="20"/>
-          <w:u w:val="single"/>
-        </w:rPr>
-        <w:t>#</w:t>
-      </w:r>
-      <w:r>
-        <w:rPr>
-          <w:rFonts w:ascii="Segoe UI" w:hAnsi="Segoe UI" w:cs="Segoe UI"/>
-          <w:b/>
-          <w:color w:val="1D1B11"/>
-          <w:sz w:val="20"/>
-          <w:szCs w:val="20"/>
-        </w:rPr>
-        <w:t>: Hospital Management S</w:t>
-      </w:r>
-      <w:r>
-        <w:rPr>
-          <w:rFonts w:ascii="Segoe UI" w:hAnsi="Segoe UI" w:cs="Segoe UI"/>
-          <w:b/>
-          <w:color w:val="1D1B11"/>
-          <w:sz w:val="20"/>
-          <w:szCs w:val="20"/>
-        </w:rPr>
-        <w:t>uite</w:t>
-      </w:r>
-    </w:p>
-    <w:p>
-      <w:pPr>
-        <w:spacing w:before="0" w:beforeAutospacing="0" w:after="0"/>
-        <w:rPr>
-          <w:rFonts w:ascii="Segoe UI" w:hAnsi="Segoe UI" w:cs="Segoe UI"/>
-          <w:color w:val="1D1B11"/>
-          <w:sz w:val="20"/>
-          <w:szCs w:val="20"/>
-        </w:rPr>
-      </w:pPr>
-      <w:r>
-        <w:rPr>
-          <w:rFonts w:ascii="Segoe UI" w:hAnsi="Segoe UI" w:cs="Segoe UI"/>
-          <w:color w:val="1D1B11"/>
-          <w:sz w:val="20"/>
-          <w:szCs w:val="20"/>
-        </w:rPr>
-        <w:t>Duration: Sep 2012 - Jan 2013</w:t>
-      </w:r>
-    </w:p>
-    <w:p>
-      <w:pPr>
-        <w:spacing w:before="0" w:beforeAutospacing="0" w:after="0"/>
-        <w:rPr>
-          <w:rFonts w:ascii="Segoe UI" w:hAnsi="Segoe UI" w:cs="Segoe UI"/>
-          <w:color w:val="1D1B11"/>
-          <w:sz w:val="20"/>
-          <w:szCs w:val="20"/>
-        </w:rPr>
-      </w:pPr>
-      <w:r>
-        <w:rPr>
-          <w:rFonts w:ascii="Segoe UI" w:hAnsi="Segoe UI" w:cs="Segoe UI"/>
-          <w:b/>
-          <w:color w:val="1D1B11"/>
-          <w:sz w:val="20"/>
-          <w:szCs w:val="20"/>
-        </w:rPr>
-        <w:t>Skill Used:</w:t>
-      </w:r>
-      <w:r>
-        <w:rPr>
-          <w:rFonts w:ascii="Segoe UI" w:hAnsi="Segoe UI" w:cs="Segoe UI"/>
-          <w:color w:val="1D1B11"/>
-          <w:sz w:val="20"/>
-          <w:szCs w:val="20"/>
-        </w:rPr>
-        <w:t xml:space="preserve"> Net Beans IDE, Swings, MySQL Database, Jasper Reports</w:t>
-      </w:r>
-    </w:p>
-    <w:p>
-      <w:pPr>
-        <w:spacing w:before="0" w:beforeAutospacing="0" w:after="0"/>
-        <w:rPr>
-          <w:rFonts w:ascii="Segoe UI" w:hAnsi="Segoe UI" w:cs="Segoe UI"/>
-          <w:color w:val="1D1B11"/>
-          <w:sz w:val="20"/>
-          <w:szCs w:val="20"/>
-        </w:rPr>
-      </w:pPr>
-      <w:r>
-        <w:rPr>
-          <w:rFonts w:ascii="Segoe UI" w:hAnsi="Segoe UI" w:cs="Segoe UI"/>
-          <w:b/>
-          <w:color w:val="1D1B11"/>
-          <w:sz w:val="20"/>
-          <w:szCs w:val="20"/>
-        </w:rPr>
-        <w:t>Role Description:</w:t>
-      </w:r>
-      <w:r>
-        <w:rPr>
-          <w:rFonts w:ascii="Segoe UI" w:hAnsi="Segoe UI" w:cs="Segoe UI"/>
-          <w:color w:val="1D1B11"/>
-          <w:sz w:val="20"/>
-          <w:szCs w:val="20"/>
-        </w:rPr>
-        <w:t xml:space="preserve"> Analysis, Design and Coding</w:t>
-      </w:r>
-    </w:p>
-    <w:p>
-      <w:pPr>
-        <w:spacing w:before="0" w:beforeAutospacing="0" w:after="0"/>
-        <w:rPr>
-          <w:rFonts w:ascii="Segoe UI" w:hAnsi="Segoe UI" w:cs="Segoe UI"/>
-          <w:color w:val="1D1B11"/>
-          <w:sz w:val="20"/>
-          <w:szCs w:val="20"/>
-        </w:rPr>
-      </w:pPr>
-      <w:r>
-        <w:rPr>
-          <w:rFonts w:ascii="Segoe UI" w:hAnsi="Segoe UI" w:cs="Segoe UI"/>
-          <w:b/>
-          <w:color w:val="1D1B11"/>
-          <w:sz w:val="20"/>
-          <w:szCs w:val="20"/>
-        </w:rPr>
-        <w:t>Project Details:</w:t>
-      </w:r>
-      <w:r>
-        <w:rPr>
-          <w:rFonts w:ascii="Segoe UI" w:hAnsi="Segoe UI" w:cs="Segoe UI"/>
-          <w:color w:val="1D1B11"/>
-          <w:sz w:val="20"/>
-          <w:szCs w:val="20"/>
-        </w:rPr>
-        <w:t xml:space="preserve"> Hospital Automation System has been developed for the computerization of the activities of core functionalities of the hospital. This project mainly focuses on the Registration Module, which contains patient details, installment amount details, intimation details. </w:t>
+        <w:t>Scheduling module which is mainly based on looking through the appointment for the patient for particular doctor, based on his specialization or department. Blood bank module, which contain information about the blood Bank, Registration Form for Blood Donor. Billing Module which focus on the billing the patient.</w:t>
       </w:r>
     </w:p>
     <w:p>
@@ -7906,7 +7569,7 @@
 </file>
 
 <file path=customXml/itemProps1.xml><?xml version="1.0" encoding="utf-8"?>
-<ds:datastoreItem xmlns:ds="http://schemas.openxmlformats.org/officeDocument/2006/customXml" ds:itemID="{E1E45825-ECDF-425B-A55B-6CF3B6C24033}">
+<ds:datastoreItem xmlns:ds="http://schemas.openxmlformats.org/officeDocument/2006/customXml" ds:itemID="{0C1AA85E-CAC6-43F7-96C4-DC2FD9032A71}">
   <ds:schemaRefs>
     <ds:schemaRef ds:uri="http://schemas.openxmlformats.org/officeDocument/2006/bibliography"/>
   </ds:schemaRefs>

</xml_diff>